<commit_message>
Some more archival updates
</commit_message>
<xml_diff>
--- a/public/documents/Constitution-of-Icenia.docx
+++ b/public/documents/Constitution-of-Icenia.docx
@@ -239,8 +239,20 @@
                 <w:sz w:val="72"/>
                 <w:szCs w:val="72"/>
               </w:rPr>
-              <w:t>Third Republic of Icenia</w:t>
+              <w:t xml:space="preserve">Third Republic of </w:t>
             </w:r>
+            <w:proofErr w:type="spellStart"/>
+            <w:r>
+              <w:rPr>
+                <w:rFonts w:ascii="Garamond" w:eastAsia="Garamond" w:hAnsi="Garamond" w:cs="Garamond"/>
+                <w:b/>
+                <w:bCs/>
+                <w:sz w:val="72"/>
+                <w:szCs w:val="72"/>
+              </w:rPr>
+              <w:t>Icenia</w:t>
+            </w:r>
+            <w:proofErr w:type="spellEnd"/>
           </w:p>
         </w:tc>
       </w:tr>
@@ -263,6 +275,7 @@
       <w:r>
         <w:t xml:space="preserve">This document, last compiled by </w:t>
       </w:r>
+      <w:proofErr w:type="spellStart"/>
       <w:r>
         <w:rPr>
           <w:b/>
@@ -270,6 +283,7 @@
         </w:rPr>
         <w:t>CreepilyCreep</w:t>
       </w:r>
+      <w:proofErr w:type="spellEnd"/>
       <w:r>
         <w:t xml:space="preserve">, </w:t>
       </w:r>
@@ -345,8 +359,49 @@
       </w:r>
     </w:p>
     <w:p>
-      <w:r>
-        <w:t xml:space="preserve">We the People of this Third Republic of Icenia hereby establish this Constitution as a means to preserve and extend our culture, history, laws, and community. It is the design of the framers of this Constitution to provide the Citizens of Icenia opportunity and protection so that we may prosper and grow as players. Within Icenia’s </w:t>
+      <w:proofErr w:type="gramStart"/>
+      <w:r>
+        <w:t>We</w:t>
+      </w:r>
+      <w:proofErr w:type="gramEnd"/>
+      <w:r>
+        <w:t xml:space="preserve"> the People of this Third Republic of </w:t>
+      </w:r>
+      <w:proofErr w:type="spellStart"/>
+      <w:proofErr w:type="gramStart"/>
+      <w:r>
+        <w:t>Icenia</w:t>
+      </w:r>
+      <w:proofErr w:type="spellEnd"/>
+      <w:proofErr w:type="gramEnd"/>
+      <w:r>
+        <w:t xml:space="preserve"> hereby establish this Constitution </w:t>
+      </w:r>
+      <w:proofErr w:type="gramStart"/>
+      <w:r>
+        <w:t>as a means to</w:t>
+      </w:r>
+      <w:proofErr w:type="gramEnd"/>
+      <w:r>
+        <w:t xml:space="preserve"> preserve and extend our culture, history, laws, and community. It is the design of the framers of this Constitution to provide the Citizens of </w:t>
+      </w:r>
+      <w:proofErr w:type="spellStart"/>
+      <w:proofErr w:type="gramStart"/>
+      <w:r>
+        <w:t>Icenia</w:t>
+      </w:r>
+      <w:proofErr w:type="spellEnd"/>
+      <w:proofErr w:type="gramEnd"/>
+      <w:r>
+        <w:t xml:space="preserve"> opportunity and protection so that we may prosper and grow as players. Within </w:t>
+      </w:r>
+      <w:proofErr w:type="spellStart"/>
+      <w:r>
+        <w:t>Icenia’s</w:t>
+      </w:r>
+      <w:proofErr w:type="spellEnd"/>
+      <w:r>
+        <w:t xml:space="preserve"> </w:t>
       </w:r>
       <w:hyperlink w:anchor="_heading=h.1y810tw">
         <w:r>
@@ -378,7 +433,15 @@
     </w:p>
     <w:p>
       <w:r>
-        <w:t>There will be six tiers of citizenry/residency in Icenia. Citizenship can be removed from a player via an Enhanced Senate Motion or a unanimous vote between the President,</w:t>
+        <w:t xml:space="preserve">There will be six tiers of citizenry/residency in </w:t>
+      </w:r>
+      <w:proofErr w:type="spellStart"/>
+      <w:r>
+        <w:t>Icenia</w:t>
+      </w:r>
+      <w:proofErr w:type="spellEnd"/>
+      <w:r>
+        <w:t>. Citizenship can be removed from a player via an Enhanced Senate Motion or a unanimous vote between the President,</w:t>
       </w:r>
       <w:r>
         <w:t xml:space="preserve"> </w:t>
@@ -390,7 +453,15 @@
         <w:t xml:space="preserve"> </w:t>
       </w:r>
       <w:r>
-        <w:t>otherwise, must be relayed to the individual in question by a representative of Icenia and</w:t>
+        <w:t xml:space="preserve">otherwise, must be relayed to the individual in question by a representative of </w:t>
+      </w:r>
+      <w:proofErr w:type="spellStart"/>
+      <w:r>
+        <w:t>Icenia</w:t>
+      </w:r>
+      <w:proofErr w:type="spellEnd"/>
+      <w:r>
+        <w:t xml:space="preserve"> and</w:t>
       </w:r>
       <w:r>
         <w:t xml:space="preserve"> </w:t>
@@ -456,25 +527,53 @@
         <w:t>Requirements:</w:t>
       </w:r>
       <w:r>
-        <w:t xml:space="preserve"> Must be approved by a Government official. Players are ineligible for residency</w:t>
-      </w:r>
-    </w:p>
-    <w:p>
-      <w:r>
-        <w:t>if they have been found guilty of treason, are currently exiled from Icenia, are considered</w:t>
-      </w:r>
-    </w:p>
-    <w:p>
-      <w:r>
-        <w:t>persona non grata, or are attached to a nation that Icenia is currently at war with or has</w:t>
-      </w:r>
-    </w:p>
-    <w:p>
+        <w:t xml:space="preserve"> Must be approved by a </w:t>
+      </w:r>
+      <w:proofErr w:type="gramStart"/>
+      <w:r>
+        <w:t>Government</w:t>
+      </w:r>
+      <w:proofErr w:type="gramEnd"/>
+      <w:r>
+        <w:t xml:space="preserve"> official. Players are ineligible for residency</w:t>
+      </w:r>
+      <w:r>
+        <w:t xml:space="preserve"> </w:t>
+      </w:r>
+      <w:r>
+        <w:t xml:space="preserve">if they have been found guilty of treason, are currently exiled from </w:t>
+      </w:r>
+      <w:proofErr w:type="spellStart"/>
+      <w:r>
+        <w:t>Icenia</w:t>
+      </w:r>
+      <w:proofErr w:type="spellEnd"/>
+      <w:r>
+        <w:t>, are considered</w:t>
+      </w:r>
+      <w:r>
+        <w:t xml:space="preserve"> </w:t>
+      </w:r>
+      <w:r>
+        <w:t xml:space="preserve">persona non grata, or are attached to a nation that </w:t>
+      </w:r>
+      <w:proofErr w:type="spellStart"/>
+      <w:r>
+        <w:t>Icenia</w:t>
+      </w:r>
+      <w:proofErr w:type="spellEnd"/>
+      <w:r>
+        <w:t xml:space="preserve"> is currently at war with or has</w:t>
+      </w:r>
+      <w:r>
+        <w:t xml:space="preserve"> </w:t>
+      </w:r>
       <w:r>
         <w:t>embargoed. The Speaker of the Senate, the President, or the Secretary of Defense may also</w:t>
       </w:r>
-    </w:p>
-    <w:p>
+      <w:r>
+        <w:t xml:space="preserve"> </w:t>
+      </w:r>
       <w:r>
         <w:t>bar anyone from residency for any reason.</w:t>
       </w:r>
@@ -504,7 +603,15 @@
     </w:p>
     <w:p>
       <w:r>
-        <w:t>citizenship (I.E., they hold no foreign office and play primarily in Icenia) and have a</w:t>
+        <w:t xml:space="preserve">citizenship (I.E., they hold no foreign office and play primarily in </w:t>
+      </w:r>
+      <w:proofErr w:type="spellStart"/>
+      <w:r>
+        <w:t>Icenia</w:t>
+      </w:r>
+      <w:proofErr w:type="spellEnd"/>
+      <w:r>
+        <w:t>) and have a</w:t>
       </w:r>
     </w:p>
     <w:p>
@@ -540,7 +647,15 @@
         </w:r>
       </w:hyperlink>
       <w:r>
-        <w:t xml:space="preserve"> or have played actively in Icenia for a week. The Speaker of the Senate, President or the Secretary of Defense may also bar anyone from citizenship for any reason.</w:t>
+        <w:t xml:space="preserve"> or have played actively in </w:t>
+      </w:r>
+      <w:proofErr w:type="spellStart"/>
+      <w:r>
+        <w:t>Icenia</w:t>
+      </w:r>
+      <w:proofErr w:type="spellEnd"/>
+      <w:r>
+        <w:t xml:space="preserve"> for a week. The Speaker of the Senate, President or the Secretary of Defense may also bar anyone from citizenship for any reason.</w:t>
       </w:r>
     </w:p>
     <w:p/>
@@ -579,7 +694,6 @@
           <w:b/>
           <w:bCs/>
         </w:rPr>
-        <w:lastRenderedPageBreak/>
         <w:t>Requirements:</w:t>
       </w:r>
       <w:r>
@@ -595,7 +709,35 @@
         </w:r>
       </w:hyperlink>
       <w:r>
-        <w:t xml:space="preserve"> or have played actively in Icenia for one month. Must primarily play within the nation of Icenia. This provision may be enforced by a consensus of any two of the following positions: President, Secretary of Defense, and Speaker of the Senate.</w:t>
+        <w:t xml:space="preserve"> or have played actively in </w:t>
+      </w:r>
+      <w:proofErr w:type="spellStart"/>
+      <w:r>
+        <w:t>Icenia</w:t>
+      </w:r>
+      <w:proofErr w:type="spellEnd"/>
+      <w:r>
+        <w:t xml:space="preserve"> for one month. </w:t>
+      </w:r>
+      <w:proofErr w:type="gramStart"/>
+      <w:r>
+        <w:t>Must</w:t>
+      </w:r>
+      <w:proofErr w:type="gramEnd"/>
+      <w:r>
+        <w:t xml:space="preserve"> primarily play within the nation </w:t>
+      </w:r>
+      <w:r>
+        <w:lastRenderedPageBreak/>
+        <w:t xml:space="preserve">of </w:t>
+      </w:r>
+      <w:proofErr w:type="spellStart"/>
+      <w:r>
+        <w:t>Icenia</w:t>
+      </w:r>
+      <w:proofErr w:type="spellEnd"/>
+      <w:r>
+        <w:t>. This provision may be enforced by a consensus of any two of the following positions: President, Secretary of Defense, and Speaker of the Senate.</w:t>
       </w:r>
     </w:p>
     <w:p/>
@@ -618,7 +760,15 @@
         <w:t>Rights:</w:t>
       </w:r>
       <w:r>
-        <w:t xml:space="preserve"> Eligible to own a large bunker or skybunker (the bunker must be approved by the Secretary of Interior </w:t>
+        <w:t xml:space="preserve"> Eligible to own a large bunker or </w:t>
+      </w:r>
+      <w:proofErr w:type="spellStart"/>
+      <w:r>
+        <w:t>skybunker</w:t>
+      </w:r>
+      <w:proofErr w:type="spellEnd"/>
+      <w:r>
+        <w:t xml:space="preserve"> (the bunker must be approved by the Secretary of Interior </w:t>
       </w:r>
       <w:r>
         <w:t xml:space="preserve">and the Secretary of Defense </w:t>
@@ -649,7 +799,23 @@
         </w:r>
       </w:hyperlink>
       <w:r>
-        <w:t xml:space="preserve"> or have lived actively in Icenia for six months. Must have served as either a Senator or Secretary for at least one term.</w:t>
+        <w:t xml:space="preserve"> or have lived actively in </w:t>
+      </w:r>
+      <w:proofErr w:type="spellStart"/>
+      <w:r>
+        <w:t>Icenia</w:t>
+      </w:r>
+      <w:proofErr w:type="spellEnd"/>
+      <w:r>
+        <w:t xml:space="preserve"> for six months. Must have served </w:t>
+      </w:r>
+      <w:proofErr w:type="gramStart"/>
+      <w:r>
+        <w:t>as either</w:t>
+      </w:r>
+      <w:proofErr w:type="gramEnd"/>
+      <w:r>
+        <w:t xml:space="preserve"> a Senator or Secretary for at least one term.</w:t>
       </w:r>
     </w:p>
     <w:p/>
@@ -672,7 +838,15 @@
         <w:t>Rights:</w:t>
       </w:r>
       <w:r>
-        <w:t xml:space="preserve"> Eligible to own a private vault within Icenia (location must be approved by the Secretary of Defense, Secretary of the Interior, and President). Eligible to serve as a Tribune</w:t>
+        <w:t xml:space="preserve"> Eligible to own a private vault within </w:t>
+      </w:r>
+      <w:proofErr w:type="spellStart"/>
+      <w:r>
+        <w:t>Icenia</w:t>
+      </w:r>
+      <w:proofErr w:type="spellEnd"/>
+      <w:r>
+        <w:t xml:space="preserve"> (location must be approved by the Secretary of Defense, Secretary of the Interior, and President). Eligible to serve as a Tribune</w:t>
       </w:r>
     </w:p>
     <w:p/>
@@ -685,7 +859,15 @@
         <w:t>Requirements:</w:t>
       </w:r>
       <w:r>
-        <w:t xml:space="preserve"> Must hold the title of Equestrian. Must complete a second </w:t>
+        <w:t xml:space="preserve"> Must hold the title of Equestrian. </w:t>
+      </w:r>
+      <w:proofErr w:type="gramStart"/>
+      <w:r>
+        <w:t>Must</w:t>
+      </w:r>
+      <w:proofErr w:type="gramEnd"/>
+      <w:r>
+        <w:t xml:space="preserve"> complete a second </w:t>
       </w:r>
       <w:hyperlink w:anchor="_heading=h.1hmsyys">
         <w:r>
@@ -697,7 +879,23 @@
         </w:r>
       </w:hyperlink>
       <w:r>
-        <w:t xml:space="preserve"> or have played actively in Icenia for a year. Must be approved via an Enhanced Senate Motion. Must be approved by the President and the Secretary of Defense. Must have served as either a Senator or Secretary for at least three terms. Must renounce all foreign citizenships or attachments.</w:t>
+        <w:t xml:space="preserve"> or have played actively in </w:t>
+      </w:r>
+      <w:proofErr w:type="spellStart"/>
+      <w:r>
+        <w:t>Icenia</w:t>
+      </w:r>
+      <w:proofErr w:type="spellEnd"/>
+      <w:r>
+        <w:t xml:space="preserve"> for a year. Must be approved via an Enhanced Senate Motion. Must be approved by the President and the Secretary of Defense. Must have served </w:t>
+      </w:r>
+      <w:proofErr w:type="gramStart"/>
+      <w:r>
+        <w:t>as either</w:t>
+      </w:r>
+      <w:proofErr w:type="gramEnd"/>
+      <w:r>
+        <w:t xml:space="preserve"> a Senator or Secretary for at least three terms. Must renounce all foreign citizenships or attachments.</w:t>
       </w:r>
     </w:p>
     <w:p/>
@@ -733,7 +931,15 @@
         <w:t>Requirements:</w:t>
       </w:r>
       <w:r>
-        <w:t xml:space="preserve"> Must be ChrisChrispie.</w:t>
+        <w:t xml:space="preserve"> Must be </w:t>
+      </w:r>
+      <w:proofErr w:type="spellStart"/>
+      <w:r>
+        <w:t>ChrisChrispie</w:t>
+      </w:r>
+      <w:proofErr w:type="spellEnd"/>
+      <w:r>
+        <w:t>.</w:t>
       </w:r>
     </w:p>
     <w:p/>
@@ -753,7 +959,23 @@
     </w:p>
     <w:p>
       <w:r>
-        <w:t>The Icenian Bill of Rights applies to all Icenians of the Citizen rank or higher unless stated otherwise. No law or edict may be created that infringes upon these inalienable rights. These rights may be suspended as part of punishment for a crime they have been duly convicted of.</w:t>
+        <w:t xml:space="preserve">The </w:t>
+      </w:r>
+      <w:proofErr w:type="spellStart"/>
+      <w:r>
+        <w:t>Icenian</w:t>
+      </w:r>
+      <w:proofErr w:type="spellEnd"/>
+      <w:r>
+        <w:t xml:space="preserve"> Bill of Rights applies to all </w:t>
+      </w:r>
+      <w:proofErr w:type="spellStart"/>
+      <w:r>
+        <w:t>Icenians</w:t>
+      </w:r>
+      <w:proofErr w:type="spellEnd"/>
+      <w:r>
+        <w:t xml:space="preserve"> of the Citizen rank or higher unless stated otherwise. No law or edict may be created that infringes upon these inalienable rights. These rights may be suspended as part of punishment for a crime they have been duly convicted of.</w:t>
       </w:r>
     </w:p>
     <w:p/>
@@ -788,8 +1010,13 @@
           <w:numId w:val="2"/>
         </w:numPr>
       </w:pPr>
-      <w:r>
-        <w:t xml:space="preserve">Icenians are free to peacefully assemble in public spaces or on private properties with the consent of the owner. </w:t>
+      <w:proofErr w:type="spellStart"/>
+      <w:r>
+        <w:t>Icenians</w:t>
+      </w:r>
+      <w:proofErr w:type="spellEnd"/>
+      <w:r>
+        <w:t xml:space="preserve"> are free to peacefully assemble in public spaces or on private properties with the consent of the owner. </w:t>
       </w:r>
     </w:p>
     <w:p/>
@@ -800,21 +1027,31 @@
           <w:numId w:val="2"/>
         </w:numPr>
       </w:pPr>
+      <w:proofErr w:type="spellStart"/>
+      <w:r>
+        <w:t>Icenians</w:t>
+      </w:r>
+      <w:proofErr w:type="spellEnd"/>
+      <w:r>
+        <w:t xml:space="preserve"> shall enjoy the right to practice religion, free of persecution from the state so long as said religion does not infringe upon the rights and wellbeing of others.</w:t>
+      </w:r>
+    </w:p>
+    <w:p/>
+    <w:p>
+      <w:pPr>
+        <w:numPr>
+          <w:ilvl w:val="0"/>
+          <w:numId w:val="2"/>
+        </w:numPr>
+      </w:pPr>
+      <w:proofErr w:type="spellStart"/>
       <w:r>
         <w:lastRenderedPageBreak/>
-        <w:t>Icenians shall enjoy the right to practice religion, free of persecution from the state so long as said religion does not infringe upon the rights and wellbeing of others.</w:t>
-      </w:r>
-    </w:p>
-    <w:p/>
-    <w:p>
-      <w:pPr>
-        <w:numPr>
-          <w:ilvl w:val="0"/>
-          <w:numId w:val="2"/>
-        </w:numPr>
-      </w:pPr>
-      <w:r>
-        <w:t>Icenians are guaranteed freedom from slavery, indentured servitude, or involuntary servitude. Sentences that include fines, labor, or other work as a reasonable and proportionate form of restitution do not contravene this prohibition.</w:t>
+        <w:t>Icenians</w:t>
+      </w:r>
+      <w:proofErr w:type="spellEnd"/>
+      <w:r>
+        <w:t xml:space="preserve"> are guaranteed freedom from slavery, indentured servitude, or involuntary servitude. Sentences that include fines, labor, or other work as a reasonable and proportionate form of restitution do not contravene this prohibition.</w:t>
       </w:r>
     </w:p>
     <w:p/>
@@ -834,7 +1071,15 @@
     </w:p>
     <w:p>
       <w:r>
-        <w:t>The Government will serve the People of Icenia until either the end of the server, a new constitution is ratified, or the active population drops below six players of Citizen rank or higher. Should the population drop to these levels, this constitution may be disregarded until such a time as the population has recovered. All government officials have the right to access the Senate and its appropriate channels.</w:t>
+        <w:t xml:space="preserve">The Government will serve the People of </w:t>
+      </w:r>
+      <w:proofErr w:type="spellStart"/>
+      <w:r>
+        <w:t>Icenia</w:t>
+      </w:r>
+      <w:proofErr w:type="spellEnd"/>
+      <w:r>
+        <w:t xml:space="preserve"> until either the end of the server, a new constitution is ratified, or the active population drops below six players of Citizen rank or higher. Should the population drop to these levels, this constitution may be disregarded until such a time as the population has recovered. All government officials have the right to access the Senate and its appropriate channels.</w:t>
       </w:r>
     </w:p>
     <w:p/>
@@ -851,13 +1096,29 @@
     </w:p>
     <w:p>
       <w:r>
-        <w:t>The Senate has legislative supremacy, a power that cannot be transferred, only shared. Prior to each election, the President and Speaker of the Senate may, if both agree, alter the size of the Senate based on the active population of Icenia. Senators may be removed from their position via impeachment by a unanimous vote between the Speaker of the Senate, President, and Minister of Defense.</w:t>
-      </w:r>
-    </w:p>
-    <w:p/>
-    <w:p>
-      <w:r>
-        <w:t>Senators may submit a proposal (hereby known as a “Bill”) to the Senate which triggers a voting period no shorter than 24 hours, ending thereafter at the discretion of the Speaker of the Senate, or when the Senate term ends. During that time, each Senator may vote to approve or reject the Bill, or abstain. Voting on all Senate Bills uses the procedure for single-winner standard voting. Should the Bill receive majority approval (&gt;50%) and receive Presidential Assent, it passes and, if applicable, becomes law. Bills that do not require Presidential Assent should be referred to as “Motions”. Bills and Motions that require supermajority approval (&gt;=66.6%) or unanimous approval should be prefixed as “Enhanced” or “Unanimous” respectively.</w:t>
+        <w:t xml:space="preserve">The Senate has legislative supremacy, a power that cannot be transferred, only shared. Prior to each election, the President and Speaker of the Senate may, if both agree, alter the size of the Senate based on the active population of </w:t>
+      </w:r>
+      <w:proofErr w:type="spellStart"/>
+      <w:r>
+        <w:t>Icenia</w:t>
+      </w:r>
+      <w:proofErr w:type="spellEnd"/>
+      <w:r>
+        <w:t>. Senators may be removed from their position via impeachment by a unanimous vote between the Speaker of the Senate, President, and Minister of Defense.</w:t>
+      </w:r>
+    </w:p>
+    <w:p/>
+    <w:p>
+      <w:r>
+        <w:t xml:space="preserve">Senators may submit a proposal (hereby known as a “Bill”) to the Senate which triggers a voting period no shorter than 24 hours, ending thereafter at the discretion of the Speaker of the Senate, or when the Senate term ends. During that time, each Senator may vote to approve or reject the </w:t>
+      </w:r>
+      <w:proofErr w:type="gramStart"/>
+      <w:r>
+        <w:t>Bill, or</w:t>
+      </w:r>
+      <w:proofErr w:type="gramEnd"/>
+      <w:r>
+        <w:t xml:space="preserve"> abstain. Voting on all Senate Bills uses the procedure for single-winner standard voting. Should the Bill receive majority approval (&gt;50%) and receive Presidential Assent, it passes and, if applicable, becomes law. Bills that do not require Presidential Assent should be referred to as “Motions”. Bills and Motions that require supermajority approval (&gt;=66.6%) or unanimous approval should be prefixed as “Enhanced” or “Unanimous” respectively.</w:t>
       </w:r>
     </w:p>
     <w:p/>
@@ -910,13 +1171,28 @@
       <w:bookmarkStart w:id="11" w:name="_heading=h.lnxbz9" w:colFirst="0" w:colLast="0"/>
       <w:bookmarkEnd w:id="11"/>
       <w:r>
-        <w:lastRenderedPageBreak/>
         <w:t>(b) Secretary Positions</w:t>
       </w:r>
     </w:p>
     <w:p>
       <w:r>
-        <w:t>The Secretary of Defense, the Secretary of Treasury and the Secretary of the Interior will act as the administrative branch of Icenia and will be composed of Icenians holding the Patrician, Equestrian, or Consul titles.</w:t>
+        <w:t xml:space="preserve">The Secretary of Defense, the Secretary of Treasury and the Secretary of the Interior will act as the administrative branch of </w:t>
+      </w:r>
+      <w:proofErr w:type="spellStart"/>
+      <w:r>
+        <w:t>Icenia</w:t>
+      </w:r>
+      <w:proofErr w:type="spellEnd"/>
+      <w:r>
+        <w:t xml:space="preserve"> and will be composed of </w:t>
+      </w:r>
+      <w:proofErr w:type="spellStart"/>
+      <w:r>
+        <w:t>Icenians</w:t>
+      </w:r>
+      <w:proofErr w:type="spellEnd"/>
+      <w:r>
+        <w:t xml:space="preserve"> holding the Patrician, Equestrian, or Consul titles.</w:t>
       </w:r>
     </w:p>
     <w:p/>
@@ -932,6 +1208,7 @@
           <w:b/>
           <w:bCs/>
         </w:rPr>
+        <w:lastRenderedPageBreak/>
         <w:t>Secretary of Defense:</w:t>
       </w:r>
       <w:r>
@@ -946,7 +1223,15 @@
         </w:numPr>
       </w:pPr>
       <w:r>
-        <w:t>The Secretary of Defense shall be an executive level position in Icenia appointed by the President, and the Secretary will serve until resignation, replacement, or a vote of no confidence by the Senate through an enhanced senate motion.</w:t>
+        <w:t xml:space="preserve">The Secretary of Defense shall be an executive level position in </w:t>
+      </w:r>
+      <w:proofErr w:type="spellStart"/>
+      <w:r>
+        <w:t>Icenia</w:t>
+      </w:r>
+      <w:proofErr w:type="spellEnd"/>
+      <w:r>
+        <w:t xml:space="preserve"> appointed by the President, and the Secretary will serve until resignation, replacement, or a vote of no confidence by the Senate through an enhanced senate motion.</w:t>
       </w:r>
       <w:r>
         <w:br/>
@@ -974,7 +1259,23 @@
         </w:numPr>
       </w:pPr>
       <w:r>
-        <w:t>The Secretary must get approval from the President of Icenia to build any defensive infrastructure in the Republic of Icenia.</w:t>
+        <w:t xml:space="preserve">The Secretary must get approval from the President of </w:t>
+      </w:r>
+      <w:proofErr w:type="spellStart"/>
+      <w:r>
+        <w:t>Icenia</w:t>
+      </w:r>
+      <w:proofErr w:type="spellEnd"/>
+      <w:r>
+        <w:t xml:space="preserve"> to build any defensive infrastructure in the Republic of </w:t>
+      </w:r>
+      <w:proofErr w:type="spellStart"/>
+      <w:r>
+        <w:t>Icenia</w:t>
+      </w:r>
+      <w:proofErr w:type="spellEnd"/>
+      <w:r>
+        <w:t>.</w:t>
       </w:r>
       <w:r>
         <w:br/>
@@ -999,7 +1300,15 @@
         </w:numPr>
       </w:pPr>
       <w:r>
-        <w:t xml:space="preserve">military recruitment and training; </w:t>
+        <w:t xml:space="preserve">military recruitment and </w:t>
+      </w:r>
+      <w:proofErr w:type="gramStart"/>
+      <w:r>
+        <w:t>training;</w:t>
+      </w:r>
+      <w:proofErr w:type="gramEnd"/>
+      <w:r>
+        <w:t xml:space="preserve"> </w:t>
       </w:r>
     </w:p>
     <w:p>
@@ -1010,7 +1319,15 @@
         </w:numPr>
       </w:pPr>
       <w:r>
-        <w:t xml:space="preserve">coordinating the construction and maintenance of defensive infrastructure; </w:t>
+        <w:t xml:space="preserve">coordinating the construction and maintenance of defensive </w:t>
+      </w:r>
+      <w:proofErr w:type="gramStart"/>
+      <w:r>
+        <w:t>infrastructure;</w:t>
+      </w:r>
+      <w:proofErr w:type="gramEnd"/>
+      <w:r>
+        <w:t xml:space="preserve"> </w:t>
       </w:r>
     </w:p>
     <w:p>
@@ -1066,7 +1383,15 @@
         </w:numPr>
       </w:pPr>
       <w:r>
-        <w:t xml:space="preserve">The Secretary of the Interior will be appointed from amongst the citizenry via a Senate Motion and will serve for a two month term. The Secretary can be impeached by the President or an Enhanced Senate Motion. If the Senate impeaches the Secretary, the Senate must appoint a replacement within 48 hours. </w:t>
+        <w:t xml:space="preserve">The Secretary of the Interior will be appointed from amongst the citizenry via a Senate Motion and will serve for a </w:t>
+      </w:r>
+      <w:proofErr w:type="gramStart"/>
+      <w:r>
+        <w:t>two month</w:t>
+      </w:r>
+      <w:proofErr w:type="gramEnd"/>
+      <w:r>
+        <w:t xml:space="preserve"> term. The Secretary can be impeached by the President or an Enhanced Senate Motion. If the Senate impeaches the Secretary, the Senate must appoint a replacement within 48 hours. </w:t>
       </w:r>
       <w:r>
         <w:br/>
@@ -1094,9 +1419,19 @@
           <w:iCs/>
         </w:rPr>
       </w:pPr>
-      <w:r>
-        <w:t>approving new developments;</w:t>
-      </w:r>
+      <w:proofErr w:type="gramStart"/>
+      <w:r>
+        <w:t>approving</w:t>
+      </w:r>
+      <w:proofErr w:type="gramEnd"/>
+      <w:r>
+        <w:t xml:space="preserve"> new </w:t>
+      </w:r>
+      <w:proofErr w:type="gramStart"/>
+      <w:r>
+        <w:t>developments;</w:t>
+      </w:r>
+      <w:proofErr w:type="gramEnd"/>
     </w:p>
     <w:p>
       <w:pPr>
@@ -1110,7 +1445,15 @@
         </w:rPr>
       </w:pPr>
       <w:r>
-        <w:t xml:space="preserve">approving public works projects; </w:t>
+        <w:t xml:space="preserve">approving public works </w:t>
+      </w:r>
+      <w:proofErr w:type="gramStart"/>
+      <w:r>
+        <w:t>projects;</w:t>
+      </w:r>
+      <w:proofErr w:type="gramEnd"/>
+      <w:r>
+        <w:t xml:space="preserve"> </w:t>
       </w:r>
     </w:p>
     <w:p>
@@ -1125,7 +1468,15 @@
         </w:rPr>
       </w:pPr>
       <w:r>
-        <w:t xml:space="preserve">decreeing zoning regulations; </w:t>
+        <w:t xml:space="preserve">decreeing zoning </w:t>
+      </w:r>
+      <w:proofErr w:type="gramStart"/>
+      <w:r>
+        <w:t>regulations;</w:t>
+      </w:r>
+      <w:proofErr w:type="gramEnd"/>
+      <w:r>
+        <w:t xml:space="preserve"> </w:t>
       </w:r>
     </w:p>
     <w:p>
@@ -1140,7 +1491,15 @@
         </w:rPr>
       </w:pPr>
       <w:r>
-        <w:t xml:space="preserve">organizing public transport; </w:t>
+        <w:t xml:space="preserve">organizing public </w:t>
+      </w:r>
+      <w:proofErr w:type="gramStart"/>
+      <w:r>
+        <w:t>transport;</w:t>
+      </w:r>
+      <w:proofErr w:type="gramEnd"/>
+      <w:r>
+        <w:t xml:space="preserve"> </w:t>
       </w:r>
     </w:p>
     <w:p>
@@ -1155,7 +1514,15 @@
         </w:rPr>
       </w:pPr>
       <w:r>
-        <w:t xml:space="preserve">maintaining and improving public factory rooms; </w:t>
+        <w:t xml:space="preserve">maintaining and improving public factory </w:t>
+      </w:r>
+      <w:proofErr w:type="gramStart"/>
+      <w:r>
+        <w:t>rooms;</w:t>
+      </w:r>
+      <w:proofErr w:type="gramEnd"/>
+      <w:r>
+        <w:t xml:space="preserve"> </w:t>
       </w:r>
     </w:p>
     <w:p>
@@ -1193,7 +1560,23 @@
         <w:ind w:left="1440"/>
       </w:pPr>
       <w:r>
-        <w:t>These responsibilities and administrative powers listed above only apply outside of State territory and Icenia Capital Territory borders. States and the Icenia Capital Territory may delegate powers to the Secretary of the Interior through local legislation.</w:t>
+        <w:t xml:space="preserve">These responsibilities and administrative powers listed above only apply outside of State territory and </w:t>
+      </w:r>
+      <w:proofErr w:type="spellStart"/>
+      <w:r>
+        <w:t>Icenia</w:t>
+      </w:r>
+      <w:proofErr w:type="spellEnd"/>
+      <w:r>
+        <w:t xml:space="preserve"> Capital Territory borders. States and the </w:t>
+      </w:r>
+      <w:proofErr w:type="spellStart"/>
+      <w:r>
+        <w:t>Icenia</w:t>
+      </w:r>
+      <w:proofErr w:type="spellEnd"/>
+      <w:r>
+        <w:t xml:space="preserve"> Capital Territory may delegate powers to the Secretary of the Interior through local legislation.</w:t>
       </w:r>
     </w:p>
     <w:p>
@@ -1209,8 +1592,39 @@
         </w:numPr>
       </w:pPr>
       <w:r>
-        <w:lastRenderedPageBreak/>
-        <w:t>The Secretary of the Interior may appoint and fire assistants at any time to help with their workload. An assistant of the Secretary of the Interior has any of the Secretaries power delegated to them by the Secretary.  The Secretary has final say on all decisions among them and their assistants. Such appointments are to be publicly disclosed and documented on the Republic of Icenia Discord, accessible to all Icenian Citizens.</w:t>
+        <w:t xml:space="preserve">The Secretary of the Interior may </w:t>
+      </w:r>
+      <w:proofErr w:type="gramStart"/>
+      <w:r>
+        <w:t>appoint and</w:t>
+      </w:r>
+      <w:proofErr w:type="gramEnd"/>
+      <w:r>
+        <w:t xml:space="preserve"> fire assistants at any time to help with their workload. An assistant of the Secretary of the Interior has any of the </w:t>
+      </w:r>
+      <w:proofErr w:type="gramStart"/>
+      <w:r>
+        <w:t>Secretaries</w:t>
+      </w:r>
+      <w:proofErr w:type="gramEnd"/>
+      <w:r>
+        <w:t xml:space="preserve"> power delegated to them by the Secretary.  The Secretary has final say on all decisions among them and their assistants. Such appointments are to be publicly disclosed and documented on the Republic of </w:t>
+      </w:r>
+      <w:proofErr w:type="spellStart"/>
+      <w:r>
+        <w:t>Icenia</w:t>
+      </w:r>
+      <w:proofErr w:type="spellEnd"/>
+      <w:r>
+        <w:t xml:space="preserve"> Discord, accessible to all </w:t>
+      </w:r>
+      <w:proofErr w:type="spellStart"/>
+      <w:r>
+        <w:t>Icenian</w:t>
+      </w:r>
+      <w:proofErr w:type="spellEnd"/>
+      <w:r>
+        <w:t xml:space="preserve"> Citizens.</w:t>
       </w:r>
     </w:p>
     <w:p>
@@ -1241,7 +1655,15 @@
         </w:numPr>
       </w:pPr>
       <w:r>
-        <w:t xml:space="preserve">The Secretary of Treasury will be appointed by the President and will serve for a one month term. The Secretary can be impeached by the President or an Enhanced Senate Motion. </w:t>
+        <w:t xml:space="preserve">The Secretary of Treasury will be appointed by the President and will serve for a </w:t>
+      </w:r>
+      <w:proofErr w:type="gramStart"/>
+      <w:r>
+        <w:t>one month</w:t>
+      </w:r>
+      <w:proofErr w:type="gramEnd"/>
+      <w:r>
+        <w:t xml:space="preserve"> term. The Secretary can be impeached by the President or an Enhanced Senate Motion. </w:t>
       </w:r>
     </w:p>
     <w:p>
@@ -1263,7 +1685,23 @@
         </w:numPr>
       </w:pPr>
       <w:r>
-        <w:t xml:space="preserve">maintaining a detailed list of expenses and income of the Icenian government; </w:t>
+        <w:t xml:space="preserve">maintaining a detailed list of expenses and income of the </w:t>
+      </w:r>
+      <w:proofErr w:type="spellStart"/>
+      <w:r>
+        <w:t>Icenian</w:t>
+      </w:r>
+      <w:proofErr w:type="spellEnd"/>
+      <w:r>
+        <w:t xml:space="preserve"> </w:t>
+      </w:r>
+      <w:proofErr w:type="gramStart"/>
+      <w:r>
+        <w:t>government;</w:t>
+      </w:r>
+      <w:proofErr w:type="gramEnd"/>
+      <w:r>
+        <w:t xml:space="preserve"> </w:t>
       </w:r>
     </w:p>
     <w:p>
@@ -1274,7 +1712,23 @@
         </w:numPr>
       </w:pPr>
       <w:r>
-        <w:t xml:space="preserve">managing the assets of the Icenian government as they see fit; </w:t>
+        <w:t xml:space="preserve">managing the assets of the </w:t>
+      </w:r>
+      <w:proofErr w:type="spellStart"/>
+      <w:r>
+        <w:t>Icenian</w:t>
+      </w:r>
+      <w:proofErr w:type="spellEnd"/>
+      <w:r>
+        <w:t xml:space="preserve"> government as they see </w:t>
+      </w:r>
+      <w:proofErr w:type="gramStart"/>
+      <w:r>
+        <w:t>fit;</w:t>
+      </w:r>
+      <w:proofErr w:type="gramEnd"/>
+      <w:r>
+        <w:t xml:space="preserve"> </w:t>
       </w:r>
     </w:p>
     <w:p>
@@ -1285,7 +1739,15 @@
         </w:numPr>
       </w:pPr>
       <w:r>
-        <w:t>appointing at the Secretary’s discretion a commerce committee to work in conjunction with him for managing economic stimulus in Icenia; and</w:t>
+        <w:t xml:space="preserve">appointing at the Secretary’s discretion a commerce committee to work in conjunction with him for managing economic stimulus in </w:t>
+      </w:r>
+      <w:proofErr w:type="spellStart"/>
+      <w:r>
+        <w:t>Icenia</w:t>
+      </w:r>
+      <w:proofErr w:type="spellEnd"/>
+      <w:r>
+        <w:t>; and</w:t>
       </w:r>
     </w:p>
     <w:p>
@@ -1296,7 +1758,15 @@
         </w:numPr>
       </w:pPr>
       <w:r>
-        <w:t>preparing a monthly report for the Senate indicating Icenian national resources.</w:t>
+        <w:t xml:space="preserve">preparing a monthly report for the Senate indicating </w:t>
+      </w:r>
+      <w:proofErr w:type="spellStart"/>
+      <w:r>
+        <w:t>Icenian</w:t>
+      </w:r>
+      <w:proofErr w:type="spellEnd"/>
+      <w:r>
+        <w:t xml:space="preserve"> national resources.</w:t>
       </w:r>
     </w:p>
     <w:p/>
@@ -1340,7 +1810,15 @@
     <w:p/>
     <w:p>
       <w:r>
-        <w:t>Following the President’s certification of the final results, any subsequent appointments (Speaker of the Senate, Secretary of the Interior) should be held as soon as possible.</w:t>
+        <w:t xml:space="preserve">Following the President’s certification of the </w:t>
+      </w:r>
+      <w:proofErr w:type="gramStart"/>
+      <w:r>
+        <w:t>final results</w:t>
+      </w:r>
+      <w:proofErr w:type="gramEnd"/>
+      <w:r>
+        <w:t>, any subsequent appointments (Speaker of the Senate, Secretary of the Interior) should be held as soon as possible.</w:t>
       </w:r>
     </w:p>
     <w:p/>
@@ -1363,7 +1841,6 @@
           <w:b/>
           <w:bCs/>
         </w:rPr>
-        <w:lastRenderedPageBreak/>
         <w:t>Disqualification of Candidates:</w:t>
       </w:r>
       <w:r>
@@ -1377,10 +1854,19 @@
           <w:b/>
           <w:bCs/>
         </w:rPr>
+        <w:lastRenderedPageBreak/>
         <w:t>Poll tax:</w:t>
       </w:r>
       <w:r>
-        <w:t xml:space="preserve"> Eligible citizens shall be granted registered-voter status for the next calendar month after the payment of a poll tax - five days of passive Player Essence generation - to the government in a readily verifiable way:</w:t>
+        <w:t xml:space="preserve"> Eligible citizens shall be granted </w:t>
+      </w:r>
+      <w:proofErr w:type="gramStart"/>
+      <w:r>
+        <w:t>registered-voter</w:t>
+      </w:r>
+      <w:proofErr w:type="gramEnd"/>
+      <w:r>
+        <w:t xml:space="preserve"> status for the next calendar month after the payment of a poll tax - five days of passive Player Essence generation - to the government in a readily verifiable way:</w:t>
       </w:r>
     </w:p>
     <w:p/>
@@ -1404,7 +1890,15 @@
         </w:numPr>
       </w:pPr>
       <w:r>
-        <w:t>Polling locations: Polling locations will be created in each center of population in Icenia. Each polling location will be managed by a State Representative, Senator, or Secretary. Officials managing polling locations may delegate election poll workers to operate the location.</w:t>
+        <w:t xml:space="preserve">Polling locations: Polling locations will be created in each center of population in </w:t>
+      </w:r>
+      <w:proofErr w:type="spellStart"/>
+      <w:r>
+        <w:t>Icenia</w:t>
+      </w:r>
+      <w:proofErr w:type="spellEnd"/>
+      <w:r>
+        <w:t>. Each polling location will be managed by a State Representative, Senator, or Secretary. Officials managing polling locations may delegate election poll workers to operate the location.</w:t>
       </w:r>
       <w:r>
         <w:br/>
@@ -1432,7 +1926,39 @@
         </w:numPr>
       </w:pPr>
       <w:r>
-        <w:t>Polling location operation: Before the election is certified, logs and player essence must be presented in an audit channel. Logs can be generated by first doing the command in-game /jainfo [page] action=break, and /jainfo [page] action=place and screenshot and post in the audit channel. If any break or place actions are present for that month, the election poll worker must then do /ja and screenshot and post the place and break actions in the audit channel. The election poll worker will then do /jainfo [page] action=itemexchange and will screenshot and post all the results for that month into the audit channel. The essence will then be compared to the registered voters for that polling station.</w:t>
+        <w:t>Polling location operation: Before the election is certified, logs and player essence must be presented in an audit channel. Logs can be generated by first doing the command in-game /</w:t>
+      </w:r>
+      <w:proofErr w:type="spellStart"/>
+      <w:r>
+        <w:t>jainfo</w:t>
+      </w:r>
+      <w:proofErr w:type="spellEnd"/>
+      <w:r>
+        <w:t xml:space="preserve"> [page] action=break, and /</w:t>
+      </w:r>
+      <w:proofErr w:type="spellStart"/>
+      <w:r>
+        <w:t>jainfo</w:t>
+      </w:r>
+      <w:proofErr w:type="spellEnd"/>
+      <w:r>
+        <w:t xml:space="preserve"> [page] action=place and screenshot and post in the audit channel. If any break or place actions are present for that month, the election poll worker must then do /ja and screenshot and post the place and break actions in the audit channel. The election poll worker will then do /</w:t>
+      </w:r>
+      <w:proofErr w:type="spellStart"/>
+      <w:r>
+        <w:t>jainfo</w:t>
+      </w:r>
+      <w:proofErr w:type="spellEnd"/>
+      <w:r>
+        <w:t xml:space="preserve"> [page] action=</w:t>
+      </w:r>
+      <w:proofErr w:type="spellStart"/>
+      <w:r>
+        <w:t>itemexchange</w:t>
+      </w:r>
+      <w:proofErr w:type="spellEnd"/>
+      <w:r>
+        <w:t xml:space="preserve"> and will screenshot and post all the results for that month into the audit channel. The essence will then be compared to the registered voters for that polling station.</w:t>
       </w:r>
     </w:p>
     <w:p/>
@@ -1444,7 +1970,23 @@
         </w:numPr>
       </w:pPr>
       <w:r>
-        <w:t>The Secretary of the Interior, or other authorised person, is expected to verify poll-tax payments within a reasonable period, and maintain a publicly available database of voter registrations and their expiration dates.</w:t>
+        <w:t xml:space="preserve">The Secretary of the Interior, or other </w:t>
+      </w:r>
+      <w:proofErr w:type="spellStart"/>
+      <w:r>
+        <w:t>authorised</w:t>
+      </w:r>
+      <w:proofErr w:type="spellEnd"/>
+      <w:r>
+        <w:t xml:space="preserve"> person, is expected to verify poll-tax payments within a reasonable </w:t>
+      </w:r>
+      <w:proofErr w:type="gramStart"/>
+      <w:r>
+        <w:t>period, and</w:t>
+      </w:r>
+      <w:proofErr w:type="gramEnd"/>
+      <w:r>
+        <w:t xml:space="preserve"> maintain a publicly available database of voter registrations and their expiration dates.</w:t>
       </w:r>
     </w:p>
     <w:p>
@@ -1460,7 +2002,23 @@
         </w:numPr>
       </w:pPr>
       <w:r>
-        <w:t>The President of Icenia, with the advice and consent of the Privy Council, may suspend poll tax for a given election, if this is necessary to effect a fair election.</w:t>
+        <w:t xml:space="preserve">The President of </w:t>
+      </w:r>
+      <w:proofErr w:type="spellStart"/>
+      <w:r>
+        <w:t>Icenia</w:t>
+      </w:r>
+      <w:proofErr w:type="spellEnd"/>
+      <w:r>
+        <w:t xml:space="preserve">, with the advice and consent of the Privy Council, may suspend poll tax for a given election, if this is necessary to </w:t>
+      </w:r>
+      <w:proofErr w:type="gramStart"/>
+      <w:r>
+        <w:t>effect</w:t>
+      </w:r>
+      <w:proofErr w:type="gramEnd"/>
+      <w:r>
+        <w:t xml:space="preserve"> a fair election.</w:t>
       </w:r>
     </w:p>
     <w:p/>
@@ -1507,6 +2065,7 @@
     <w:p/>
     <w:p>
       <w:r>
+        <w:lastRenderedPageBreak/>
         <w:t>The Tribunes can be impeached by a unanimous vote among the Presidents, the Secretary of Defense and the Speaker of the Senate.</w:t>
       </w:r>
     </w:p>
@@ -1529,7 +2088,23 @@
     </w:p>
     <w:p>
       <w:r>
-        <w:t>The President may, with the advice of the Senate and Secretary of Defense, declare a law, edict, policy, vote, or other official act, whether in whole or in part, as confidential, unless it defines criminal conduct or amends this Constitution, or is done to protect Icenia, its government, or its officials from reputational harm; it must only be used where publication would otherwise jeopardize the security and integrity of Icenia. The President is expected to regularly reconsider each declaration of confidentiality, and should there be no prudent reason to maintain the declaration, the President must revoke it forthwith.</w:t>
+        <w:t xml:space="preserve">The President may, with the advice of the Senate and Secretary of Defense, declare a law, edict, policy, vote, or other official act, whether in whole or in part, as confidential, unless it defines criminal conduct or amends this Constitution, or is done to protect </w:t>
+      </w:r>
+      <w:proofErr w:type="spellStart"/>
+      <w:r>
+        <w:t>Icenia</w:t>
+      </w:r>
+      <w:proofErr w:type="spellEnd"/>
+      <w:r>
+        <w:t xml:space="preserve">, its government, or its officials from reputational harm; it must only be used where publication would otherwise jeopardize the security and integrity of </w:t>
+      </w:r>
+      <w:proofErr w:type="spellStart"/>
+      <w:r>
+        <w:t>Icenia</w:t>
+      </w:r>
+      <w:proofErr w:type="spellEnd"/>
+      <w:r>
+        <w:t>. The President is expected to regularly reconsider each declaration of confidentiality, and should there be no prudent reason to maintain the declaration, the President must revoke it forthwith.</w:t>
       </w:r>
     </w:p>
     <w:p>
@@ -1551,7 +2126,15 @@
     </w:p>
     <w:p>
       <w:r>
-        <w:t>Whenever a government official is banned from the game, they shall forfeit their positions, roles, and privileges, and be disqualified from regaining them for the remaining duration of their ban, unless exempted via an Enhanced Senate Motion where the ban reason must be disclosed to the Senate.</w:t>
+        <w:t xml:space="preserve">Whenever a government official is banned from the game, they shall forfeit their positions, roles, and privileges, and be disqualified from regaining them for the remaining duration of their ban, unless exempted via an Enhanced Senate Motion where the </w:t>
+      </w:r>
+      <w:proofErr w:type="gramStart"/>
+      <w:r>
+        <w:t>ban reason</w:t>
+      </w:r>
+      <w:proofErr w:type="gramEnd"/>
+      <w:r>
+        <w:t xml:space="preserve"> must be disclosed to the Senate.</w:t>
       </w:r>
     </w:p>
     <w:p/>
@@ -1618,8 +2201,13 @@
         <w:ind w:left="1440"/>
       </w:pPr>
       <w:r>
-        <w:t>The agreement of the President and at least one other member of the Privy Council;</w:t>
-      </w:r>
+        <w:t xml:space="preserve">The agreement of the President and at least one other member of the Privy </w:t>
+      </w:r>
+      <w:proofErr w:type="gramStart"/>
+      <w:r>
+        <w:t>Council;</w:t>
+      </w:r>
+      <w:proofErr w:type="gramEnd"/>
     </w:p>
     <w:p/>
     <w:p>
@@ -1684,7 +2272,15 @@
       <w:bookmarkStart w:id="22" w:name="_heading=h.f2zj6rrkntno" w:colFirst="0" w:colLast="0"/>
       <w:bookmarkEnd w:id="22"/>
       <w:r>
-        <w:t>(i) Executive Roles</w:t>
+        <w:t>(</w:t>
+      </w:r>
+      <w:proofErr w:type="spellStart"/>
+      <w:r>
+        <w:t>i</w:t>
+      </w:r>
+      <w:proofErr w:type="spellEnd"/>
+      <w:r>
+        <w:t>) Executive Roles</w:t>
       </w:r>
     </w:p>
     <w:p>
@@ -1701,7 +2297,16 @@
         </w:numPr>
       </w:pPr>
       <w:r>
-        <w:t>A motion creating an executive role must specify the list of tasks and responsibilities that are to be assigned to that role, and the maximum number of individuals who may concurrently hold such position.</w:t>
+        <w:lastRenderedPageBreak/>
+        <w:t xml:space="preserve">A motion </w:t>
+      </w:r>
+      <w:proofErr w:type="gramStart"/>
+      <w:r>
+        <w:t>creating</w:t>
+      </w:r>
+      <w:proofErr w:type="gramEnd"/>
+      <w:r>
+        <w:t xml:space="preserve"> an executive role must specify the list of tasks and responsibilities that are to be assigned to that role, and the maximum number of individuals who may concurrently hold such position.</w:t>
       </w:r>
     </w:p>
     <w:p>
@@ -1724,7 +2329,15 @@
         </w:numPr>
       </w:pPr>
       <w:r>
-        <w:t xml:space="preserve">Every executive role must be placed under the purview of either a Secretary or the Senate. </w:t>
+        <w:t xml:space="preserve">Every executive role must be placed under the purview of either a </w:t>
+      </w:r>
+      <w:proofErr w:type="gramStart"/>
+      <w:r>
+        <w:t>Secretary</w:t>
+      </w:r>
+      <w:proofErr w:type="gramEnd"/>
+      <w:r>
+        <w:t xml:space="preserve"> or the Senate. </w:t>
       </w:r>
     </w:p>
     <w:p>
@@ -1771,7 +2384,15 @@
         </w:numPr>
       </w:pPr>
       <w:r>
-        <w:t>Holding other government positions in Icenia, including other executive roles, does not prohibit an individual from holding an executive role.</w:t>
+        <w:t xml:space="preserve">Holding other government positions in </w:t>
+      </w:r>
+      <w:proofErr w:type="spellStart"/>
+      <w:r>
+        <w:t>Icenia</w:t>
+      </w:r>
+      <w:proofErr w:type="spellEnd"/>
+      <w:r>
+        <w:t>, including other executive roles, does not prohibit an individual from holding an executive role.</w:t>
       </w:r>
     </w:p>
     <w:p/>
@@ -1819,7 +2440,25 @@
         <w:spacing w:line="288" w:lineRule="auto"/>
       </w:pPr>
       <w:r>
-        <w:t>The Government of Icenia may not effect any policy or action effecting any of the items listed below, unless with the assent of either the President or the Privy Council:</w:t>
+        <w:t xml:space="preserve">The Government of </w:t>
+      </w:r>
+      <w:proofErr w:type="spellStart"/>
+      <w:r>
+        <w:t>Icenia</w:t>
+      </w:r>
+      <w:proofErr w:type="spellEnd"/>
+      <w:r>
+        <w:t xml:space="preserve"> may not </w:t>
+      </w:r>
+      <w:proofErr w:type="spellStart"/>
+      <w:proofErr w:type="gramStart"/>
+      <w:r>
+        <w:t>effect</w:t>
+      </w:r>
+      <w:proofErr w:type="spellEnd"/>
+      <w:proofErr w:type="gramEnd"/>
+      <w:r>
+        <w:t xml:space="preserve"> any policy or action effecting any of the items listed below, unless with the assent of either the President or the Privy Council:</w:t>
       </w:r>
     </w:p>
     <w:p>
@@ -1843,7 +2482,31 @@
         <w:spacing w:line="288" w:lineRule="auto"/>
       </w:pPr>
       <w:r>
-        <w:t>Granting an individual primary ownership of an Icenian Namelayer group,</w:t>
+        <w:t xml:space="preserve">Granting </w:t>
+      </w:r>
+      <w:proofErr w:type="gramStart"/>
+      <w:r>
+        <w:t>an individual</w:t>
+      </w:r>
+      <w:proofErr w:type="gramEnd"/>
+      <w:r>
+        <w:t xml:space="preserve"> primary ownership of an </w:t>
+      </w:r>
+      <w:proofErr w:type="spellStart"/>
+      <w:r>
+        <w:t>Icenian</w:t>
+      </w:r>
+      <w:proofErr w:type="spellEnd"/>
+      <w:r>
+        <w:t xml:space="preserve"> </w:t>
+      </w:r>
+      <w:proofErr w:type="spellStart"/>
+      <w:r>
+        <w:t>Namelayer</w:t>
+      </w:r>
+      <w:proofErr w:type="spellEnd"/>
+      <w:r>
+        <w:t xml:space="preserve"> group,</w:t>
       </w:r>
     </w:p>
     <w:p>
@@ -1855,7 +2518,23 @@
         <w:spacing w:line="288" w:lineRule="auto"/>
       </w:pPr>
       <w:r>
-        <w:t>Granting an individual access to Icenian-held pearls, or</w:t>
+        <w:t xml:space="preserve">Granting </w:t>
+      </w:r>
+      <w:proofErr w:type="gramStart"/>
+      <w:r>
+        <w:t>an individual</w:t>
+      </w:r>
+      <w:proofErr w:type="gramEnd"/>
+      <w:r>
+        <w:t xml:space="preserve"> access to </w:t>
+      </w:r>
+      <w:proofErr w:type="spellStart"/>
+      <w:r>
+        <w:t>Icenian</w:t>
+      </w:r>
+      <w:proofErr w:type="spellEnd"/>
+      <w:r>
+        <w:t>-held pearls, or</w:t>
       </w:r>
     </w:p>
     <w:p>
@@ -1887,23 +2566,68 @@
     </w:p>
     <w:p>
       <w:r>
-        <w:t>The Judiciary shall exist as a means of redress of grievances. Each trial should conclude in a reasonable amount of time and be conducted in a fair and organized manner. The Icenian legal code should strive to be simple and direct; the spirit of the law should take precedence over the exact letter of the law.</w:t>
-      </w:r>
-    </w:p>
-    <w:p/>
-    <w:p>
-      <w:r>
-        <w:t xml:space="preserve">The Magistrates’ Court shall handle most cases entering the judicial system. Each case shall be presided over and decided by an individual Magistrate assigned by the Chief Magistrate from the Magistrates’ Bench. The Bench shall consist of at least four Icenians whose </w:t>
-      </w:r>
+        <w:t xml:space="preserve">The Judiciary shall exist as a means of redress of grievances. Each trial should conclude in a reasonable amount of time and be conducted in a fair and organized manner. The </w:t>
+      </w:r>
+      <w:proofErr w:type="spellStart"/>
+      <w:r>
+        <w:t>Icenian</w:t>
+      </w:r>
+      <w:proofErr w:type="spellEnd"/>
+      <w:r>
+        <w:t xml:space="preserve"> legal code should strive to be simple and direct; the spirit of the law should take precedence over the exact letter of the law.</w:t>
+      </w:r>
+    </w:p>
+    <w:p/>
+    <w:p>
+      <w:r>
+        <w:t xml:space="preserve">The Magistrates’ Court shall handle most cases entering the judicial system. Each case shall be presided over and decided by an individual Magistrate assigned by the Chief Magistrate from the Magistrates’ Bench. The Bench shall consist of at least four </w:t>
+      </w:r>
+      <w:proofErr w:type="spellStart"/>
+      <w:r>
+        <w:t>Icenians</w:t>
+      </w:r>
+      <w:proofErr w:type="spellEnd"/>
+      <w:r>
+        <w:t xml:space="preserve"> whose citizenship rank is “Citizen” or higher, appointed by the Chief Magistrate approved by the President. Magistrates serve for life, until resignation or removal via an Enhanced Senate Motion. The chief magistrate is appointed by the senate from the members of the </w:t>
+      </w:r>
+      <w:proofErr w:type="gramStart"/>
+      <w:r>
+        <w:t>magistrates</w:t>
+      </w:r>
+      <w:proofErr w:type="gramEnd"/>
+      <w:r>
+        <w:t xml:space="preserve"> bench.</w:t>
+      </w:r>
+    </w:p>
+    <w:p/>
+    <w:p>
       <w:r>
         <w:lastRenderedPageBreak/>
-        <w:t>citizenship rank is “Citizen” or higher, appointed by the Chief Magistrate approved by the President. Magistrates serve for life, until resignation or removal via an Enhanced Senate Motion. The chief magistrate is appointed by the senate from the members of the magistrates bench.</w:t>
-      </w:r>
-    </w:p>
-    <w:p/>
-    <w:p>
-      <w:r>
-        <w:t>The Supreme Court however shall solely handle appeals from the Magistrates’ Court and from State courts, and any other special case with extenuating circumstances. Each case shall be presided over by a Senator assigned by the Speaker of the Senate, and decided by a Jury of all un-recused Senators.</w:t>
+        <w:t xml:space="preserve">The Supreme </w:t>
+      </w:r>
+      <w:proofErr w:type="gramStart"/>
+      <w:r>
+        <w:t>Court however</w:t>
+      </w:r>
+      <w:proofErr w:type="gramEnd"/>
+      <w:r>
+        <w:t xml:space="preserve"> </w:t>
+      </w:r>
+      <w:proofErr w:type="gramStart"/>
+      <w:r>
+        <w:t>shall solely</w:t>
+      </w:r>
+      <w:proofErr w:type="gramEnd"/>
+      <w:r>
+        <w:t xml:space="preserve"> handle appeals from the Magistrates’ Court and from State courts, and any other special case with extenuating circumstances. Each case shall be presided over by a Senator assigned by the Speaker of the </w:t>
+      </w:r>
+      <w:proofErr w:type="gramStart"/>
+      <w:r>
+        <w:t>Senate, and</w:t>
+      </w:r>
+      <w:proofErr w:type="gramEnd"/>
+      <w:r>
+        <w:t xml:space="preserve"> decided by a Jury of all un-recused Senators.</w:t>
       </w:r>
     </w:p>
     <w:p/>
@@ -1925,13 +2649,45 @@
     <w:p/>
     <w:p>
       <w:r>
-        <w:t>The Chief Magistrate must then choose whether or not to permit the case to trial, a decision that must consider whether the plaintiff has standing and whether their allegations, if true, would rise to a claim which relief can be granted. If the trial is permitted, the Chief Magistrate must then decide whether the case should be assigned to the Magistrates’ Court or escalated to the Supreme Court. Both parties must be notified (with pings) if and when proceedings begin.</w:t>
-      </w:r>
-    </w:p>
-    <w:p/>
-    <w:p>
-      <w:r>
-        <w:t>At the start of a trial, the Chief Magistrate must be diligent to assign an impartial Judge to oversee the proceedings and maintain order. Should either the defense or the plaintiff wish to do the trial via voice chat they must notify the Court so that arrangements can be made. If the Chief Magistrate is unable to assign an impartial Judge or ensure an impartial Jury, the President, with the advice of the Senate, the plaintiff, and the defense, is empowered to resolve the issue to ensure a fair trial.</w:t>
+        <w:t xml:space="preserve">The Chief Magistrate must then choose </w:t>
+      </w:r>
+      <w:proofErr w:type="gramStart"/>
+      <w:r>
+        <w:t>whether or not</w:t>
+      </w:r>
+      <w:proofErr w:type="gramEnd"/>
+      <w:r>
+        <w:t xml:space="preserve"> to permit the case to </w:t>
+      </w:r>
+      <w:proofErr w:type="gramStart"/>
+      <w:r>
+        <w:t>trial</w:t>
+      </w:r>
+      <w:proofErr w:type="gramEnd"/>
+      <w:r>
+        <w:t xml:space="preserve">, a decision that must consider whether the plaintiff has standing and whether their allegations, if true, would rise to a claim which relief can be granted. If the trial is permitted, the Chief Magistrate must then decide whether the case should be assigned to the Magistrates’ Court or escalated to the Supreme Court. Both parties must be notified (with pings) </w:t>
+      </w:r>
+      <w:proofErr w:type="gramStart"/>
+      <w:r>
+        <w:t>if and when</w:t>
+      </w:r>
+      <w:proofErr w:type="gramEnd"/>
+      <w:r>
+        <w:t xml:space="preserve"> proceedings begin.</w:t>
+      </w:r>
+    </w:p>
+    <w:p/>
+    <w:p>
+      <w:r>
+        <w:t xml:space="preserve">At the start of a trial, the Chief Magistrate must be diligent to assign an impartial Judge to oversee the proceedings and maintain order. Should either the defense or the plaintiff </w:t>
+      </w:r>
+      <w:proofErr w:type="gramStart"/>
+      <w:r>
+        <w:t>wish</w:t>
+      </w:r>
+      <w:proofErr w:type="gramEnd"/>
+      <w:r>
+        <w:t xml:space="preserve"> to do the trial via voice chat they must notify the Court so that arrangements can be made. If the Chief Magistrate is unable to assign an impartial Judge or ensure an impartial Jury, the President, with the advice of the Senate, the plaintiff, and the defense, is empowered to resolve the issue to ensure a fair trial.</w:t>
       </w:r>
     </w:p>
     <w:p/>
@@ -1954,7 +2710,15 @@
         </w:numPr>
       </w:pPr>
       <w:r>
-        <w:t>The proceeding may begin with an opening statement from the plaintiff which should give a more detailed account of their grievances as well as any accompanying evidence and witness testimony. The defense is then permitted to begin their opening statement after the plaintiff has finished their statement.</w:t>
+        <w:t xml:space="preserve">The proceeding may begin with an opening statement from the </w:t>
+      </w:r>
+      <w:proofErr w:type="gramStart"/>
+      <w:r>
+        <w:t>plaintiff</w:t>
+      </w:r>
+      <w:proofErr w:type="gramEnd"/>
+      <w:r>
+        <w:t xml:space="preserve"> which should give a more detailed account of their grievances as well as any accompanying evidence and witness testimony. The defense is then permitted to begin their opening statement after the plaintiff has finished their statement.</w:t>
       </w:r>
       <w:r>
         <w:br/>
@@ -1996,11 +2760,36 @@
         </w:numPr>
       </w:pPr>
       <w:r>
-        <w:t xml:space="preserve">The two parties may then begin exchanging statements containing evidence, context, and witness accounts in the courtroom. After each statement is delivered, the opposing party may cross-examine the witness or question the evidence provided. </w:t>
-      </w:r>
+        <w:t>The two parties may then begin exchanging statements containing evidence, context, and witness accounts in the courtroom. After each statement is delivered, the opposing party may cross-examine the witness or question the evidence provided. The Judge may interject at any time to ask questions or seek clarification.</w:t>
+      </w:r>
+      <w:r>
+        <w:br/>
+      </w:r>
+    </w:p>
+    <w:p>
+      <w:pPr>
+        <w:numPr>
+          <w:ilvl w:val="0"/>
+          <w:numId w:val="14"/>
+        </w:numPr>
+      </w:pPr>
+      <w:r>
+        <w:t>The two parties may participate in argument at the discretion of the Judge.</w:t>
+      </w:r>
+      <w:r>
+        <w:br/>
+      </w:r>
+    </w:p>
+    <w:p>
+      <w:pPr>
+        <w:numPr>
+          <w:ilvl w:val="0"/>
+          <w:numId w:val="14"/>
+        </w:numPr>
+      </w:pPr>
       <w:r>
         <w:lastRenderedPageBreak/>
-        <w:t>The Judge may interject at any time to ask questions or seek clarification.</w:t>
+        <w:t>The Judge may exercise discretion in allowing evidence or witnesses to be heard by the court.</w:t>
       </w:r>
       <w:r>
         <w:br/>
@@ -2014,7 +2803,7 @@
         </w:numPr>
       </w:pPr>
       <w:r>
-        <w:t>The two parties may participate in argument at the discretion of the Judge.</w:t>
+        <w:t>Once the Judge believes both sides have been given a fair hearing, the Judge may ask the plaintiff to deliver a final statement summarizing their arguments and evidence to the Judge. The defense may then deliver its final statement.</w:t>
       </w:r>
       <w:r>
         <w:br/>
@@ -2028,35 +2817,15 @@
         </w:numPr>
       </w:pPr>
       <w:r>
-        <w:t>The Judge may exercise discretion in allowing evidence or witnesses to be heard by the court.</w:t>
-      </w:r>
-      <w:r>
-        <w:br/>
-      </w:r>
-    </w:p>
-    <w:p>
-      <w:pPr>
-        <w:numPr>
-          <w:ilvl w:val="0"/>
-          <w:numId w:val="14"/>
-        </w:numPr>
-      </w:pPr>
-      <w:r>
-        <w:t>Once the Judge believes both sides have been given a fair hearing, the Judge may ask the plaintiff to deliver a final statement summarizing their arguments and evidence to the Judge. The defense may then deliver its final statement.</w:t>
-      </w:r>
-      <w:r>
-        <w:br/>
-      </w:r>
-    </w:p>
-    <w:p>
-      <w:pPr>
-        <w:numPr>
-          <w:ilvl w:val="0"/>
-          <w:numId w:val="14"/>
-        </w:numPr>
-      </w:pPr>
-      <w:r>
-        <w:t>Finally, the Judge will deliberate, considering any aggravating and mitigating factors, and deliver their statement siding with the plaintiff or the defendant. This statement shall include their reasoning as well as any applicable sentences.</w:t>
+        <w:t xml:space="preserve">Finally, the Judge will deliberate, considering any aggravating and mitigating factors, and deliver their </w:t>
+      </w:r>
+      <w:proofErr w:type="gramStart"/>
+      <w:r>
+        <w:t>statement</w:t>
+      </w:r>
+      <w:proofErr w:type="gramEnd"/>
+      <w:r>
+        <w:t xml:space="preserve"> siding with the plaintiff or the defendant. This statement shall include their reasoning as well as any applicable sentences.</w:t>
       </w:r>
     </w:p>
     <w:p/>
@@ -2072,7 +2841,15 @@
     </w:p>
     <w:p>
       <w:r>
-        <w:t>Prisoners captured in war or in military operations will be subject to a military tribunal. Icenians whose citizenship rank is “Citizen” or higher are exempt from military tribunals unless they were previously found guilty of treason. Prisoners subject to a military tribunal may be held until the end of the war or conflict or until the President, with the advice of the Secretary of Defense, chooses to release them (an example being a prisoner exchange). Once the conflict has ended, the Secretary of Defense, President, and Speaker of the Senate will deliberate, then vote on a sentence for each prisoner.</w:t>
+        <w:t xml:space="preserve">Prisoners captured in war or in military operations will be subject to a military tribunal. </w:t>
+      </w:r>
+      <w:proofErr w:type="spellStart"/>
+      <w:r>
+        <w:t>Icenians</w:t>
+      </w:r>
+      <w:proofErr w:type="spellEnd"/>
+      <w:r>
+        <w:t xml:space="preserve"> whose citizenship rank is “Citizen” or higher are exempt from military tribunals unless they were previously found guilty of treason. Prisoners subject to a military tribunal may be held until the end of the war or conflict or until the President, with the advice of the Secretary of Defense, chooses to release them (an example being a prisoner exchange). Once the conflict has ended, the Secretary of Defense, President, and Speaker of the Senate will deliberate, then vote on a sentence for each prisoner.</w:t>
       </w:r>
     </w:p>
     <w:p/>
@@ -2088,13 +2865,37 @@
     </w:p>
     <w:p>
       <w:r>
-        <w:t>Pearls of involuntarily held persons cannot be held privately and must be surrendered to the Government as soon as possible to be tried under Icenian law and, unless duly sentenced to pearl time, shall be released. Pearls may from time to time be extradited to a foreign entity or exempted from trial upon the agreement of the President, Secretary of Defense, and the Speaker of the Senate.</w:t>
-      </w:r>
-    </w:p>
-    <w:p/>
-    <w:p>
-      <w:r>
-        <w:t>Pearled players have the right to an outcome, to not be kept in ambiguity or limbo. Sentences with pearl times must be clear and concise. Extraditions cannot be to foreign entities that would infringe upon this right.</w:t>
+        <w:t xml:space="preserve">Pearls of involuntarily held </w:t>
+      </w:r>
+      <w:proofErr w:type="gramStart"/>
+      <w:r>
+        <w:t>persons</w:t>
+      </w:r>
+      <w:proofErr w:type="gramEnd"/>
+      <w:r>
+        <w:t xml:space="preserve"> cannot be held privately and must be surrendered to the Government as soon as possible to be tried under </w:t>
+      </w:r>
+      <w:proofErr w:type="spellStart"/>
+      <w:r>
+        <w:t>Icenian</w:t>
+      </w:r>
+      <w:proofErr w:type="spellEnd"/>
+      <w:r>
+        <w:t xml:space="preserve"> law and, unless duly sentenced to pearl time, shall be released. Pearls may from time to time be extradited to a foreign entity or exempted from trial upon the agreement of the President, Secretary of Defense, and the Speaker of the Senate.</w:t>
+      </w:r>
+    </w:p>
+    <w:p/>
+    <w:p>
+      <w:r>
+        <w:t xml:space="preserve">Pearled players have the right to an outcome, to not be kept in ambiguity or limbo. Sentences with pearl times must be clear and concise. Extraditions cannot </w:t>
+      </w:r>
+      <w:proofErr w:type="gramStart"/>
+      <w:r>
+        <w:t>be</w:t>
+      </w:r>
+      <w:proofErr w:type="gramEnd"/>
+      <w:r>
+        <w:t xml:space="preserve"> to foreign entities that would infringe upon this right.</w:t>
       </w:r>
     </w:p>
     <w:p/>
@@ -2110,7 +2911,15 @@
     </w:p>
     <w:p>
       <w:r>
-        <w:t>The Courts should typically defer to the Chief magistrate’s decision to permit the case to trial if and when there are questions on the matter of justiciability.</w:t>
+        <w:t xml:space="preserve">The Courts should typically defer to the Chief magistrate’s decision to permit the case to trial </w:t>
+      </w:r>
+      <w:proofErr w:type="gramStart"/>
+      <w:r>
+        <w:t>if and when</w:t>
+      </w:r>
+      <w:proofErr w:type="gramEnd"/>
+      <w:r>
+        <w:t xml:space="preserve"> there are questions on the matter of justiciability.</w:t>
       </w:r>
     </w:p>
     <w:p>
@@ -2120,7 +2929,15 @@
     </w:p>
     <w:p>
       <w:r>
-        <w:t>Should any trial request regard internal State grievances, the Chief Magistrate should refer the case to that State’s respective judicial system. Only if the State refuses the case or the case is being appealed should the Chief Magistrate accept the case and assign it to the Magistrates’ Court or the Supreme Court respectively.</w:t>
+        <w:t xml:space="preserve">Should any trial request regard internal State grievances, the Chief Magistrate should refer the case to that State’s respective judicial system. Only if the State refuses the case or the case is being </w:t>
+      </w:r>
+      <w:proofErr w:type="gramStart"/>
+      <w:r>
+        <w:t>appealed</w:t>
+      </w:r>
+      <w:proofErr w:type="gramEnd"/>
+      <w:r>
+        <w:t xml:space="preserve"> should the Chief Magistrate accept the case and assign it to the Magistrates’ Court or the Supreme Court respectively.</w:t>
       </w:r>
     </w:p>
     <w:p/>
@@ -2143,7 +2960,6 @@
         </w:numPr>
       </w:pPr>
       <w:r>
-        <w:lastRenderedPageBreak/>
         <w:t>Maintaining the decorum of the Court, and the rights of all parties involved, is the responsibility of the Judge, who is thus empowered to do the following, if necessary:</w:t>
       </w:r>
     </w:p>
@@ -2166,6 +2982,7 @@
         </w:numPr>
       </w:pPr>
       <w:r>
+        <w:lastRenderedPageBreak/>
         <w:t>Give reasonable deadlines for parties to publish their statements, moving on to different stages of the trial should statements not be provided by their deadlines.</w:t>
       </w:r>
     </w:p>
@@ -2200,7 +3017,15 @@
         </w:numPr>
       </w:pPr>
       <w:r>
-        <w:t>If a party knowingly or repeatedly fails to adhere to the demands and warnings of the Judge, they may be held in Contempt of Court, which may scale based on severity.</w:t>
+        <w:t xml:space="preserve">If a party knowingly or repeatedly fails to adhere to the demands and warnings of the Judge, they may be held in Contempt of Court, which may </w:t>
+      </w:r>
+      <w:proofErr w:type="gramStart"/>
+      <w:r>
+        <w:t>scale</w:t>
+      </w:r>
+      <w:proofErr w:type="gramEnd"/>
+      <w:r>
+        <w:t xml:space="preserve"> based on severity.</w:t>
       </w:r>
     </w:p>
     <w:p/>
@@ -2274,7 +3099,55 @@
     <w:p/>
     <w:p>
       <w:r>
-        <w:t>The government shall only have the monopoly to prosecute on victimless wrongs (eg: build code violations, exclusion-zone violations), or where Icenia itself is the victim (eg: griefed military infrastructure). Whereas, for any other wrong, the victim shall have the right of first refusal to prosecute. Should the victim choose to prosecute, the government shall nonetheless have the right to be involved as a supplementary plaintiff.</w:t>
+        <w:t xml:space="preserve">The government shall only have the monopoly to </w:t>
+      </w:r>
+      <w:proofErr w:type="gramStart"/>
+      <w:r>
+        <w:t>prosecute on</w:t>
+      </w:r>
+      <w:proofErr w:type="gramEnd"/>
+      <w:r>
+        <w:t xml:space="preserve"> victimless wrongs (</w:t>
+      </w:r>
+      <w:proofErr w:type="spellStart"/>
+      <w:r>
+        <w:t>eg</w:t>
+      </w:r>
+      <w:proofErr w:type="spellEnd"/>
+      <w:r>
+        <w:t xml:space="preserve">: build code violations, exclusion-zone violations), or where </w:t>
+      </w:r>
+      <w:proofErr w:type="spellStart"/>
+      <w:r>
+        <w:t>Icenia</w:t>
+      </w:r>
+      <w:proofErr w:type="spellEnd"/>
+      <w:r>
+        <w:t xml:space="preserve"> itself is the victim (</w:t>
+      </w:r>
+      <w:proofErr w:type="spellStart"/>
+      <w:r>
+        <w:t>eg</w:t>
+      </w:r>
+      <w:proofErr w:type="spellEnd"/>
+      <w:r>
+        <w:t xml:space="preserve">: </w:t>
+      </w:r>
+      <w:proofErr w:type="spellStart"/>
+      <w:r>
+        <w:t>griefed</w:t>
+      </w:r>
+      <w:proofErr w:type="spellEnd"/>
+      <w:r>
+        <w:t xml:space="preserve"> military infrastructure). Whereas, for any other wrong, the victim shall have the right </w:t>
+      </w:r>
+      <w:proofErr w:type="gramStart"/>
+      <w:r>
+        <w:t>of</w:t>
+      </w:r>
+      <w:proofErr w:type="gramEnd"/>
+      <w:r>
+        <w:t xml:space="preserve"> first refusal to prosecute. Should the victim choose to prosecute, the government shall nonetheless have the right to be involved as a supplementary plaintiff.</w:t>
       </w:r>
     </w:p>
     <w:p>
@@ -2314,7 +3187,15 @@
       <w:bookmarkStart w:id="34" w:name="_heading=h.rgt1e22p2xfo" w:colFirst="0" w:colLast="0"/>
       <w:bookmarkEnd w:id="34"/>
       <w:r>
-        <w:t>(i) Verdicts</w:t>
+        <w:t>(</w:t>
+      </w:r>
+      <w:proofErr w:type="spellStart"/>
+      <w:r>
+        <w:t>i</w:t>
+      </w:r>
+      <w:proofErr w:type="spellEnd"/>
+      <w:r>
+        <w:t>) Verdicts</w:t>
       </w:r>
     </w:p>
     <w:p/>
@@ -2332,8 +3213,52 @@
         </w:numPr>
       </w:pPr>
       <w:r>
+        <w:t>Fines</w:t>
+      </w:r>
+    </w:p>
+    <w:p>
+      <w:pPr>
+        <w:numPr>
+          <w:ilvl w:val="0"/>
+          <w:numId w:val="15"/>
+        </w:numPr>
+      </w:pPr>
+      <w:r>
+        <w:t>Pearl time</w:t>
+      </w:r>
+    </w:p>
+    <w:p>
+      <w:pPr>
+        <w:numPr>
+          <w:ilvl w:val="0"/>
+          <w:numId w:val="15"/>
+        </w:numPr>
+      </w:pPr>
+      <w:r>
+        <w:t>Treason</w:t>
+      </w:r>
+    </w:p>
+    <w:p>
+      <w:pPr>
+        <w:numPr>
+          <w:ilvl w:val="0"/>
+          <w:numId w:val="15"/>
+        </w:numPr>
+      </w:pPr>
+      <w:r>
+        <w:t>Exile</w:t>
+      </w:r>
+    </w:p>
+    <w:p>
+      <w:pPr>
+        <w:numPr>
+          <w:ilvl w:val="0"/>
+          <w:numId w:val="15"/>
+        </w:numPr>
+      </w:pPr>
+      <w:r>
         <w:lastRenderedPageBreak/>
-        <w:t>Fines</w:t>
+        <w:t>Recommend the demotion or removal of citizenship</w:t>
       </w:r>
     </w:p>
     <w:p>
@@ -2344,7 +3269,7 @@
         </w:numPr>
       </w:pPr>
       <w:r>
-        <w:t>Pearl time</w:t>
+        <w:t>Recommend the disqualification of candidacy</w:t>
       </w:r>
     </w:p>
     <w:p>
@@ -2355,7 +3280,7 @@
         </w:numPr>
       </w:pPr>
       <w:r>
-        <w:t>Treason</w:t>
+        <w:t>Recommend the loss of Administrative and Military roles</w:t>
       </w:r>
     </w:p>
     <w:p>
@@ -2366,57 +3291,29 @@
         </w:numPr>
       </w:pPr>
       <w:r>
-        <w:t>Exile</w:t>
-      </w:r>
-    </w:p>
-    <w:p>
-      <w:pPr>
-        <w:numPr>
-          <w:ilvl w:val="0"/>
-          <w:numId w:val="15"/>
-        </w:numPr>
-      </w:pPr>
-      <w:r>
-        <w:t>Recommend the demotion or removal of citizenship</w:t>
-      </w:r>
-    </w:p>
-    <w:p>
-      <w:pPr>
-        <w:numPr>
-          <w:ilvl w:val="0"/>
-          <w:numId w:val="15"/>
-        </w:numPr>
-      </w:pPr>
-      <w:r>
-        <w:t>Recommend the disqualification of candidacy</w:t>
-      </w:r>
-    </w:p>
-    <w:p>
-      <w:pPr>
-        <w:numPr>
-          <w:ilvl w:val="0"/>
-          <w:numId w:val="15"/>
-        </w:numPr>
-      </w:pPr>
-      <w:r>
-        <w:t>Recommend the loss of Administrative and Military roles</w:t>
-      </w:r>
-    </w:p>
-    <w:p>
-      <w:pPr>
-        <w:numPr>
-          <w:ilvl w:val="0"/>
-          <w:numId w:val="15"/>
-        </w:numPr>
-      </w:pPr>
-      <w:r>
-        <w:t>Recommend the removal from socials (Discord, Reddit, etc)</w:t>
-      </w:r>
-    </w:p>
-    <w:p/>
-    <w:p>
-      <w:r>
-        <w:t>For other matters of disagreement brought before the Court (eg: who owns a plot of land), the Justiciability clause shall confer upon the Court the authority to decide on the matter, and for it to carry the force of law.</w:t>
+        <w:t xml:space="preserve">Recommend the removal from socials (Discord, Reddit, </w:t>
+      </w:r>
+      <w:proofErr w:type="spellStart"/>
+      <w:r>
+        <w:t>etc</w:t>
+      </w:r>
+      <w:proofErr w:type="spellEnd"/>
+      <w:r>
+        <w:t>)</w:t>
+      </w:r>
+    </w:p>
+    <w:p/>
+    <w:p>
+      <w:r>
+        <w:t>For other matters of disagreement brought before the Court (</w:t>
+      </w:r>
+      <w:proofErr w:type="spellStart"/>
+      <w:r>
+        <w:t>eg</w:t>
+      </w:r>
+      <w:proofErr w:type="spellEnd"/>
+      <w:r>
+        <w:t>: who owns a plot of land), the Justiciability clause shall confer upon the Court the authority to decide on the matter, and for it to carry the force of law.</w:t>
       </w:r>
     </w:p>
     <w:p>
@@ -2461,7 +3358,23 @@
     </w:p>
     <w:p>
       <w:r>
-        <w:t>The territory of Icenia shall be defined by law.</w:t>
+        <w:t xml:space="preserve">The territory of </w:t>
+      </w:r>
+      <w:proofErr w:type="spellStart"/>
+      <w:r>
+        <w:t>Icenia</w:t>
+      </w:r>
+      <w:proofErr w:type="spellEnd"/>
+      <w:r>
+        <w:t xml:space="preserve"> </w:t>
+      </w:r>
+      <w:proofErr w:type="gramStart"/>
+      <w:r>
+        <w:t>shall</w:t>
+      </w:r>
+      <w:proofErr w:type="gramEnd"/>
+      <w:r>
+        <w:t xml:space="preserve"> be defined by law.</w:t>
       </w:r>
     </w:p>
     <w:p/>
@@ -2492,7 +3405,15 @@
     </w:p>
     <w:p>
       <w:r>
-        <w:t>Property in Icenia can be owned by either a player, the Government, or a state government. Property is defined as:</w:t>
+        <w:t xml:space="preserve">Property in </w:t>
+      </w:r>
+      <w:proofErr w:type="spellStart"/>
+      <w:r>
+        <w:t>Icenia</w:t>
+      </w:r>
+      <w:proofErr w:type="spellEnd"/>
+      <w:r>
+        <w:t xml:space="preserve"> can be owned by either a player, the Government, or a state government. Property is defined as:</w:t>
       </w:r>
     </w:p>
     <w:p/>
@@ -2565,7 +3486,15 @@
     <w:p/>
     <w:p>
       <w:r>
-        <w:t xml:space="preserve">Property can not be modified, removed, killed, or destroyed by anyone but the owner of the property unless consent has been given or the procedures in </w:t>
+        <w:t xml:space="preserve">Property </w:t>
+      </w:r>
+      <w:proofErr w:type="spellStart"/>
+      <w:r>
+        <w:t>can not</w:t>
+      </w:r>
+      <w:proofErr w:type="spellEnd"/>
+      <w:r>
+        <w:t xml:space="preserve"> be modified, removed, killed, or destroyed by anyone but the owner of the property unless consent has been given or the procedures in </w:t>
       </w:r>
       <w:hyperlink w:anchor="_heading=h.1ci93xb">
         <w:r>
@@ -2588,7 +3517,6 @@
       <w:bookmarkStart w:id="40" w:name="_heading=h.1ci93xb" w:colFirst="0" w:colLast="0"/>
       <w:bookmarkEnd w:id="40"/>
       <w:r>
-        <w:lastRenderedPageBreak/>
         <w:t xml:space="preserve">(b) Forfeiture of Property </w:t>
       </w:r>
     </w:p>
@@ -2597,7 +3525,15 @@
         <w:spacing w:line="331" w:lineRule="auto"/>
       </w:pPr>
       <w:r>
-        <w:t>Property lying outside the borders of a State or the Icenia Capital Territory may be seized via the following means:</w:t>
+        <w:t xml:space="preserve">Property lying outside the borders of a State or the </w:t>
+      </w:r>
+      <w:proofErr w:type="spellStart"/>
+      <w:r>
+        <w:t>Icenia</w:t>
+      </w:r>
+      <w:proofErr w:type="spellEnd"/>
+      <w:r>
+        <w:t xml:space="preserve"> Capital Territory may be seized via the following means:</w:t>
       </w:r>
     </w:p>
     <w:p/>
@@ -2610,10 +3546,19 @@
           <w:b/>
           <w:bCs/>
         </w:rPr>
+        <w:lastRenderedPageBreak/>
         <w:t>Standard Dereliction:</w:t>
       </w:r>
       <w:r>
-        <w:t xml:space="preserve"> Any private property may be derelicted through the following process:</w:t>
+        <w:t xml:space="preserve"> Any private property may be </w:t>
+      </w:r>
+      <w:proofErr w:type="spellStart"/>
+      <w:r>
+        <w:t>derelicted</w:t>
+      </w:r>
+      <w:proofErr w:type="spellEnd"/>
+      <w:r>
+        <w:t xml:space="preserve"> through the following process:</w:t>
       </w:r>
     </w:p>
     <w:p>
@@ -2635,7 +3580,15 @@
         </w:numPr>
       </w:pPr>
       <w:r>
-        <w:t>The citizen performing the dereliction must state that they are derelicting the property in the dereliction thread, as well as ping the owner of the property if possible/known. The Secretary of the Interior must then be notified and be given a chance to deny the dereliction.</w:t>
+        <w:t xml:space="preserve">The citizen performing the dereliction must state that they are </w:t>
+      </w:r>
+      <w:proofErr w:type="spellStart"/>
+      <w:r>
+        <w:t>derelicting</w:t>
+      </w:r>
+      <w:proofErr w:type="spellEnd"/>
+      <w:r>
+        <w:t xml:space="preserve"> the property in the dereliction thread, as well as ping the owner of the property if possible/known. The Secretary of the Interior must then be notified and be given a chance to deny the dereliction.</w:t>
       </w:r>
     </w:p>
     <w:p>
@@ -2646,7 +3599,23 @@
         </w:numPr>
       </w:pPr>
       <w:r>
-        <w:t xml:space="preserve">To contest the dereliction, the property owner must remove the dereliction sign on the property and respond to the dereliction request in the Icenia Discord. If the property owner cannot complete both of these tasks within one week after the property owner or the Secretary of the Interior has been notified, the dereliction process may continue. An exemption may be made if the property owner is pearled, banned, or unable to access their computer, at the discretion of the Secretary of the Interior. </w:t>
+        <w:t xml:space="preserve">To contest the dereliction, the property owner must remove the dereliction sign on the property and respond to the dereliction request in the </w:t>
+      </w:r>
+      <w:proofErr w:type="spellStart"/>
+      <w:r>
+        <w:t>Icenia</w:t>
+      </w:r>
+      <w:proofErr w:type="spellEnd"/>
+      <w:r>
+        <w:t xml:space="preserve"> Discord. If the property owner cannot complete </w:t>
+      </w:r>
+      <w:proofErr w:type="gramStart"/>
+      <w:r>
+        <w:t>both of these</w:t>
+      </w:r>
+      <w:proofErr w:type="gramEnd"/>
+      <w:r>
+        <w:t xml:space="preserve"> tasks within one week after the property owner or the Secretary of the Interior has been notified, the dereliction process may continue. An exemption may be made if the property owner is pearled, banned, or unable to access their computer, at the discretion of the Secretary of the Interior. </w:t>
       </w:r>
     </w:p>
     <w:p>
@@ -2666,7 +3635,15 @@
         <w:spacing w:line="331" w:lineRule="auto"/>
       </w:pPr>
       <w:r>
-        <w:t xml:space="preserve">The Secretary of the Interior reserves the right to deny a dereliction for any reason or attach additional stipulations such as requiring the new property owner to preserve the exterior of the building or open a shop inside of the property within a certain window of time, following the dereliction. </w:t>
+        <w:t xml:space="preserve">The Secretary of the Interior reserves the right to deny </w:t>
+      </w:r>
+      <w:proofErr w:type="gramStart"/>
+      <w:r>
+        <w:t>a dereliction</w:t>
+      </w:r>
+      <w:proofErr w:type="gramEnd"/>
+      <w:r>
+        <w:t xml:space="preserve"> for any reason or attach additional stipulations such as requiring the new property owner to preserve the exterior of the building or open a shop inside of the property within a certain window of time, following the dereliction. </w:t>
       </w:r>
     </w:p>
     <w:p/>
@@ -2682,7 +3659,15 @@
         <w:t xml:space="preserve">Shop Dereliction: </w:t>
       </w:r>
       <w:r>
-        <w:t>Shop derelictions can be used when a shop is unstocked or understocked but the property owner is still active and uses the non-shop portion of the building. Shop derelictions only impact the interior space used by the shop. To derelict a shop:</w:t>
+        <w:t xml:space="preserve">Shop derelictions can be used when a shop is unstocked or </w:t>
+      </w:r>
+      <w:proofErr w:type="gramStart"/>
+      <w:r>
+        <w:t>understocked</w:t>
+      </w:r>
+      <w:proofErr w:type="gramEnd"/>
+      <w:r>
+        <w:t xml:space="preserve"> but the property owner is still active and uses the non-shop portion of the building. Shop derelictions only impact the interior space used by the shop. To derelict a shop:</w:t>
       </w:r>
     </w:p>
     <w:p>
@@ -2704,7 +3689,15 @@
         </w:numPr>
       </w:pPr>
       <w:r>
-        <w:t>The citizen performing the dereliction must then create a dereliction thread in which they petition the Secretary of the Interior and clearly state why the shop should be derelicted citing reasons such as lack of inventory and provide a clear plan and timeframe for what they will do with the shop, should they succeed in the dereliction.</w:t>
+        <w:t xml:space="preserve">The citizen performing the dereliction must then create a dereliction thread in which they petition the Secretary of the Interior and clearly state why the shop should be </w:t>
+      </w:r>
+      <w:proofErr w:type="spellStart"/>
+      <w:r>
+        <w:t>derelicted</w:t>
+      </w:r>
+      <w:proofErr w:type="spellEnd"/>
+      <w:r>
+        <w:t xml:space="preserve"> citing reasons such as lack of inventory and provide a clear plan and timeframe for what they will do with the shop, should they succeed in the dereliction.</w:t>
       </w:r>
     </w:p>
     <w:p>
@@ -2726,7 +3719,15 @@
         </w:numPr>
       </w:pPr>
       <w:r>
-        <w:t>Should this time elapse with the shop not being restocked or otherwise amended, the dereliction will succeed and the new owner may take possession of the shop space.</w:t>
+        <w:t xml:space="preserve">Should this time elapse with the shop not being </w:t>
+      </w:r>
+      <w:proofErr w:type="gramStart"/>
+      <w:r>
+        <w:t>restocked</w:t>
+      </w:r>
+      <w:proofErr w:type="gramEnd"/>
+      <w:r>
+        <w:t xml:space="preserve"> or otherwise amended, the dereliction will succeed and the new owner may take possession of the shop space.</w:t>
       </w:r>
     </w:p>
     <w:p/>
@@ -2742,7 +3743,11 @@
         <w:t xml:space="preserve">Expedited Dereliction: </w:t>
       </w:r>
       <w:r>
-        <w:t>If a property owned by a person lower than Equestrian rank reaches more than 5x decay, it may be immediately seized by any Senator, Secretary, or the President. If a person is of Equestrian rank or higher, the Standard Dereliction process must be followed.</w:t>
+        <w:t xml:space="preserve">If a property owned by a person lower than Equestrian rank reaches more than 5x decay, it may be immediately seized by any Senator, Secretary, or the President. If a person is of Equestrian rank or higher, the Standard Dereliction process must </w:t>
+      </w:r>
+      <w:r>
+        <w:lastRenderedPageBreak/>
+        <w:t>be followed.</w:t>
       </w:r>
       <w:r>
         <w:br/>
@@ -2775,7 +3780,15 @@
         <w:spacing w:line="331" w:lineRule="auto"/>
       </w:pPr>
       <w:r>
-        <w:t xml:space="preserve">  1. property lying outside the borders of a State or the Icenia Capital Territory; or</w:t>
+        <w:t xml:space="preserve">  1. property lying outside the borders of a State or the </w:t>
+      </w:r>
+      <w:proofErr w:type="spellStart"/>
+      <w:r>
+        <w:t>Icenia</w:t>
+      </w:r>
+      <w:proofErr w:type="spellEnd"/>
+      <w:r>
+        <w:t xml:space="preserve"> Capital Territory; or</w:t>
       </w:r>
     </w:p>
     <w:p>
@@ -2799,7 +3812,39 @@
         <w:t>Seizure of assets:</w:t>
       </w:r>
       <w:r>
-        <w:t xml:space="preserve"> If a property owner is found guilty of treason or belongs to a nation at war with Icenia, the Government is permitted to seize all of their property. The Government is required to announce such seizure on the Republic of Icenia Discord, publicly viewable to all Icenian Citizens.</w:t>
+        <w:t xml:space="preserve"> If a property owner is found guilty of treason or belongs to a nation at war with </w:t>
+      </w:r>
+      <w:proofErr w:type="spellStart"/>
+      <w:r>
+        <w:t>Icenia</w:t>
+      </w:r>
+      <w:proofErr w:type="spellEnd"/>
+      <w:r>
+        <w:t xml:space="preserve">, the Government is permitted to seize </w:t>
+      </w:r>
+      <w:proofErr w:type="gramStart"/>
+      <w:r>
+        <w:t>all of</w:t>
+      </w:r>
+      <w:proofErr w:type="gramEnd"/>
+      <w:r>
+        <w:t xml:space="preserve"> their property. The Government is required to announce such seizure on the Republic of </w:t>
+      </w:r>
+      <w:proofErr w:type="spellStart"/>
+      <w:r>
+        <w:t>Icenia</w:t>
+      </w:r>
+      <w:proofErr w:type="spellEnd"/>
+      <w:r>
+        <w:t xml:space="preserve"> Discord, publicly viewable to all </w:t>
+      </w:r>
+      <w:proofErr w:type="spellStart"/>
+      <w:r>
+        <w:t>Icenian</w:t>
+      </w:r>
+      <w:proofErr w:type="spellEnd"/>
+      <w:r>
+        <w:t xml:space="preserve"> Citizens.</w:t>
       </w:r>
     </w:p>
     <w:p/>
@@ -2812,16 +3857,56 @@
         <w:t>Eminent Domain:</w:t>
       </w:r>
       <w:r>
-        <w:t xml:space="preserve"> The Secretary of the Interior may submit an Enhanced Motion to the Senate to utilize eminent domain to secure land owned by a private citizen or resident. Such submission, upon request by the affected property owner , must be accompanied by a written justification issued by the initiating authority, citing applicable law, public necessity, and exhaustion of alternatives. </w:t>
+        <w:t xml:space="preserve"> The Secretary of the Interior may submit an Enhanced Motion to the Senate to utilize eminent domain to secure land owned by a private citizen or resident. Such submission, upon request by the affected property </w:t>
+      </w:r>
+      <w:proofErr w:type="gramStart"/>
+      <w:r>
+        <w:t>owner ,</w:t>
+      </w:r>
+      <w:proofErr w:type="gramEnd"/>
+      <w:r>
+        <w:t xml:space="preserve"> must be accompanied by a written justification issued by the initiating authority, citing applicable law, public necessity, and exhaustion of alternatives. </w:t>
       </w:r>
       <w:r>
         <w:br/>
-        <w:t>If passed, the Government must provide reasonable time for the former property owner to collect their items and move. Additionally, the Government must provide compensation for the land, and must announce such seizure on the Republic of Icenia Discord, publicly viewable to all Icenian Citizens.</w:t>
-      </w:r>
-    </w:p>
-    <w:p>
-      <w:r>
-        <w:t>Any citizen or resident whose property is subject to eminent domain shall retain the right to appeal the seizure in the courts of the Republic of Icenia. Such appeal shall be heard promptly, with authority to review the legality, necessity, and proportionality of the action, and to grant appropriate remedies including reversal, modification, or enhanced compensation.</w:t>
+        <w:t xml:space="preserve">If passed, the Government must provide reasonable time for the former property owner to collect their items and move. Additionally, the Government must provide compensation for the </w:t>
+      </w:r>
+      <w:proofErr w:type="gramStart"/>
+      <w:r>
+        <w:t>land, and</w:t>
+      </w:r>
+      <w:proofErr w:type="gramEnd"/>
+      <w:r>
+        <w:t xml:space="preserve"> must announce such seizure on the Republic of </w:t>
+      </w:r>
+      <w:proofErr w:type="spellStart"/>
+      <w:r>
+        <w:t>Icenia</w:t>
+      </w:r>
+      <w:proofErr w:type="spellEnd"/>
+      <w:r>
+        <w:t xml:space="preserve"> Discord, publicly viewable to all </w:t>
+      </w:r>
+      <w:proofErr w:type="spellStart"/>
+      <w:r>
+        <w:t>Icenian</w:t>
+      </w:r>
+      <w:proofErr w:type="spellEnd"/>
+      <w:r>
+        <w:t xml:space="preserve"> Citizens.</w:t>
+      </w:r>
+    </w:p>
+    <w:p>
+      <w:r>
+        <w:t xml:space="preserve">Any citizen or resident whose property is subject to eminent domain shall retain the right to appeal the seizure in the courts of the Republic of </w:t>
+      </w:r>
+      <w:proofErr w:type="spellStart"/>
+      <w:r>
+        <w:t>Icenia</w:t>
+      </w:r>
+      <w:proofErr w:type="spellEnd"/>
+      <w:r>
+        <w:t>. Such appeal shall be heard promptly, with authority to review the legality, necessity, and proportionality of the action, and to grant appropriate remedies including reversal, modification, or enhanced compensation.</w:t>
       </w:r>
     </w:p>
     <w:p/>
@@ -2837,12 +3922,25 @@
       <w:bookmarkStart w:id="41" w:name="_heading=h.3whwml4" w:colFirst="0" w:colLast="0"/>
       <w:bookmarkEnd w:id="41"/>
       <w:r>
-        <w:t>States Within Icenia</w:t>
-      </w:r>
-    </w:p>
-    <w:p>
-      <w:r>
-        <w:t>States are administrative sub-territories allowing for unique towns and cultures to exist within Icenia while maintaining a unitary state and a unified national identity.</w:t>
+        <w:t xml:space="preserve">States Within </w:t>
+      </w:r>
+      <w:proofErr w:type="spellStart"/>
+      <w:r>
+        <w:t>Icenia</w:t>
+      </w:r>
+      <w:proofErr w:type="spellEnd"/>
+    </w:p>
+    <w:p>
+      <w:r>
+        <w:t xml:space="preserve">States are administrative sub-territories allowing for unique towns and cultures to exist within </w:t>
+      </w:r>
+      <w:proofErr w:type="spellStart"/>
+      <w:r>
+        <w:t>Icenia</w:t>
+      </w:r>
+      <w:proofErr w:type="spellEnd"/>
+      <w:r>
+        <w:t xml:space="preserve"> while maintaining a unitary state and a unified national identity.</w:t>
       </w:r>
     </w:p>
     <w:p/>
@@ -2853,18 +3951,34 @@
       <w:bookmarkStart w:id="42" w:name="_heading=h.2bn6wsx" w:colFirst="0" w:colLast="0"/>
       <w:bookmarkEnd w:id="42"/>
       <w:r>
+        <w:t>(a) States’ Rights</w:t>
+      </w:r>
+    </w:p>
+    <w:p>
+      <w:r>
+        <w:t xml:space="preserve">States are permitted to govern and manage the following limited subjects within their borders: building codes, permits, zoning, and derelictions of non-federally owned properties; non-military public transportation (roads, rails, canals, </w:t>
+      </w:r>
+      <w:proofErr w:type="spellStart"/>
+      <w:r>
+        <w:t>etc</w:t>
+      </w:r>
+      <w:proofErr w:type="spellEnd"/>
+      <w:r>
+        <w:t xml:space="preserve">); industrial facilities (farms, factories, wealth storage, </w:t>
+      </w:r>
+      <w:proofErr w:type="spellStart"/>
+      <w:r>
+        <w:t>etc</w:t>
+      </w:r>
+      <w:proofErr w:type="spellEnd"/>
+      <w:r>
+        <w:t>); taxes; and public holidays.</w:t>
+      </w:r>
+    </w:p>
+    <w:p/>
+    <w:p>
+      <w:r>
         <w:lastRenderedPageBreak/>
-        <w:t>(a) States’ Rights</w:t>
-      </w:r>
-    </w:p>
-    <w:p>
-      <w:r>
-        <w:t>States are permitted to govern and manage the following limited subjects within their borders: building codes, permits, zoning, and derelictions of non-federally owned properties; non-military public transportation (roads, rails, canals, etc); industrial facilities (farms, factories, wealth storage, etc); taxes; and public holidays.</w:t>
-      </w:r>
-    </w:p>
-    <w:p/>
-    <w:p>
-      <w:r>
         <w:t>States are also permitted to establish their own judicial systems to adjudicate local issues, enforcing any rulings within their borders through whatever means they are legally capable of.</w:t>
       </w:r>
     </w:p>
@@ -2877,13 +3991,37 @@
     <w:p/>
     <w:p>
       <w:r>
-        <w:t>States are allowed, from time to time, to hold pearls, and sentence pearl time; The Secretary of Defense must be notified of all pearls being held by States, their location, and sentence. Pearls held by states must be held where the Secretary of Defense or President has access to, should they wish to transfer the pearl to the custody of Icenia. The President or Secretary of Defense can at any time require a pearl held by a state be transferred to the custody of Icenia, which must be carried out within a reasonable time frame by the President, Secretary of Defense, or a representative of the state holding said pearl.  Pearls taken during wartime may not be held by states.</w:t>
-      </w:r>
-    </w:p>
-    <w:p/>
-    <w:p>
-      <w:r>
-        <w:t>States may make claim to new territory via an Icenia Senate bill.</w:t>
+        <w:t xml:space="preserve">States are allowed, from time to time, to hold pearls, and sentence pearl time; The Secretary of Defense must be notified of all pearls being held by States, their location, and sentence. Pearls held by states must be held where the Secretary of Defense or President has access to, should they wish to transfer the pearl to the custody of </w:t>
+      </w:r>
+      <w:proofErr w:type="spellStart"/>
+      <w:r>
+        <w:t>Icenia</w:t>
+      </w:r>
+      <w:proofErr w:type="spellEnd"/>
+      <w:r>
+        <w:t xml:space="preserve">. The President or Secretary of Defense can at any time require a pearl held by a state be transferred to the custody of </w:t>
+      </w:r>
+      <w:proofErr w:type="spellStart"/>
+      <w:r>
+        <w:t>Icenia</w:t>
+      </w:r>
+      <w:proofErr w:type="spellEnd"/>
+      <w:r>
+        <w:t>, which must be carried out within a reasonable time frame by the President, Secretary of Defense, or a representative of the state holding said pearl.  Pearls taken during wartime may not be held by states.</w:t>
+      </w:r>
+    </w:p>
+    <w:p/>
+    <w:p>
+      <w:r>
+        <w:t xml:space="preserve">States may make claim to new territory via an </w:t>
+      </w:r>
+      <w:proofErr w:type="spellStart"/>
+      <w:r>
+        <w:t>Icenia</w:t>
+      </w:r>
+      <w:proofErr w:type="spellEnd"/>
+      <w:r>
+        <w:t xml:space="preserve"> Senate bill.</w:t>
       </w:r>
     </w:p>
     <w:p/>
@@ -2899,7 +4037,31 @@
     </w:p>
     <w:p>
       <w:r>
-        <w:t>States are not permitted to declare independence from Icenia; engage in foreign relations (declaring war, signing treaties, etc); or grant membership (state citizenship) to non-Icenians.</w:t>
+        <w:t xml:space="preserve">States are not permitted to declare independence from </w:t>
+      </w:r>
+      <w:proofErr w:type="spellStart"/>
+      <w:r>
+        <w:t>Icenia</w:t>
+      </w:r>
+      <w:proofErr w:type="spellEnd"/>
+      <w:r>
+        <w:t xml:space="preserve">; engage in foreign relations (declaring war, signing treaties, </w:t>
+      </w:r>
+      <w:proofErr w:type="spellStart"/>
+      <w:r>
+        <w:t>etc</w:t>
+      </w:r>
+      <w:proofErr w:type="spellEnd"/>
+      <w:r>
+        <w:t>); or grant membership (state citizenship) to non-</w:t>
+      </w:r>
+      <w:proofErr w:type="spellStart"/>
+      <w:r>
+        <w:t>Icenians</w:t>
+      </w:r>
+      <w:proofErr w:type="spellEnd"/>
+      <w:r>
+        <w:t>.</w:t>
       </w:r>
       <w:r>
         <w:br/>
@@ -2951,7 +4113,15 @@
       <w:bookmarkStart w:id="46" w:name="_heading=h.mm8x3ba1zv0v" w:colFirst="0" w:colLast="0"/>
       <w:bookmarkEnd w:id="46"/>
       <w:r>
-        <w:t>(e) Icenia Capital Territory</w:t>
+        <w:t xml:space="preserve">(e) </w:t>
+      </w:r>
+      <w:proofErr w:type="spellStart"/>
+      <w:r>
+        <w:t>Icenia</w:t>
+      </w:r>
+      <w:proofErr w:type="spellEnd"/>
+      <w:r>
+        <w:t xml:space="preserve"> Capital Territory</w:t>
       </w:r>
     </w:p>
     <w:p>
@@ -2959,7 +4129,15 @@
         <w:spacing w:before="240" w:after="240"/>
       </w:pPr>
       <w:r>
-        <w:t>The Icenia Capital Territory is recognized as a state-like entity for the purposes of this Constitution, defined as:</w:t>
+        <w:t xml:space="preserve">The </w:t>
+      </w:r>
+      <w:proofErr w:type="spellStart"/>
+      <w:r>
+        <w:t>Icenia</w:t>
+      </w:r>
+      <w:proofErr w:type="spellEnd"/>
+      <w:r>
+        <w:t xml:space="preserve"> Capital Territory is recognized as a state-like entity for the purposes of this Constitution, defined as:</w:t>
       </w:r>
     </w:p>
     <w:p>
@@ -2971,7 +4149,6 @@
         <w:spacing w:before="240" w:after="240"/>
       </w:pPr>
       <w:r>
-        <w:lastRenderedPageBreak/>
         <w:t xml:space="preserve">inheriting all rights, restrictions and responsibilities granted to States under this section, </w:t>
       </w:r>
       <w:r>
@@ -2979,68 +4156,143 @@
           <w:b/>
           <w:bCs/>
         </w:rPr>
-        <w:t>except where otherwise explicitly specified in the Icenia Capital Territory Act or subsequent federal law</w:t>
-      </w:r>
-      <w:r>
-        <w:t>.</w:t>
-      </w:r>
-    </w:p>
-    <w:p>
-      <w:pPr>
-        <w:spacing w:before="240" w:after="240"/>
-      </w:pPr>
-      <w:r>
-        <w:t>The Icenia Capital Territory is permitted to:</w:t>
-      </w:r>
-    </w:p>
-    <w:p>
-      <w:pPr>
-        <w:numPr>
-          <w:ilvl w:val="0"/>
-          <w:numId w:val="27"/>
-        </w:numPr>
-        <w:spacing w:before="240"/>
-      </w:pPr>
-      <w:r>
-        <w:t>Exercise jurisdiction over municipal matters in accordance with its Charter and the Icenia Capital Territory Act;</w:t>
-      </w:r>
-    </w:p>
-    <w:p>
-      <w:pPr>
-        <w:numPr>
-          <w:ilvl w:val="0"/>
-          <w:numId w:val="27"/>
-        </w:numPr>
-      </w:pPr>
-      <w:r>
-        <w:t>Not be considered a State for the purposes of Senate representation, statehood formation, or dissolution procedures, as such matters are governed exclusively by the Icenia Capital Territory Act;</w:t>
-      </w:r>
-    </w:p>
-    <w:p>
-      <w:pPr>
-        <w:numPr>
-          <w:ilvl w:val="0"/>
-          <w:numId w:val="27"/>
-        </w:numPr>
-        <w:spacing w:after="240"/>
-      </w:pPr>
-      <w:r>
-        <w:t>Be governed through a hybrid federal-municipal framework as defined in the Icenia Capital Territory Act, which shall take precedence over conflicting provisions of this section unless explicitly repealed or amended by an Enhanced Senate Bill.</w:t>
-      </w:r>
-    </w:p>
-    <w:p>
-      <w:pPr>
-        <w:spacing w:before="240" w:after="240"/>
-      </w:pPr>
+        <w:t xml:space="preserve">except where otherwise explicitly specified in the </w:t>
+      </w:r>
+      <w:proofErr w:type="spellStart"/>
       <w:r>
         <w:rPr>
           <w:b/>
           <w:bCs/>
         </w:rPr>
+        <w:t>Icenia</w:t>
+      </w:r>
+      <w:proofErr w:type="spellEnd"/>
+      <w:r>
+        <w:rPr>
+          <w:b/>
+          <w:bCs/>
+        </w:rPr>
+        <w:t xml:space="preserve"> Capital Territory Act or subsequent federal law</w:t>
+      </w:r>
+      <w:r>
+        <w:t>.</w:t>
+      </w:r>
+    </w:p>
+    <w:p>
+      <w:pPr>
+        <w:spacing w:before="240" w:after="240"/>
+      </w:pPr>
+      <w:r>
+        <w:t xml:space="preserve">The </w:t>
+      </w:r>
+      <w:proofErr w:type="spellStart"/>
+      <w:r>
+        <w:t>Icenia</w:t>
+      </w:r>
+      <w:proofErr w:type="spellEnd"/>
+      <w:r>
+        <w:t xml:space="preserve"> Capital Territory is permitted to:</w:t>
+      </w:r>
+    </w:p>
+    <w:p>
+      <w:pPr>
+        <w:numPr>
+          <w:ilvl w:val="0"/>
+          <w:numId w:val="27"/>
+        </w:numPr>
+        <w:spacing w:before="240"/>
+      </w:pPr>
+      <w:r>
+        <w:lastRenderedPageBreak/>
+        <w:t xml:space="preserve">Exercise jurisdiction over municipal matters in accordance with its Charter and the </w:t>
+      </w:r>
+      <w:proofErr w:type="spellStart"/>
+      <w:r>
+        <w:t>Icenia</w:t>
+      </w:r>
+      <w:proofErr w:type="spellEnd"/>
+      <w:r>
+        <w:t xml:space="preserve"> Capital Territory </w:t>
+      </w:r>
+      <w:proofErr w:type="gramStart"/>
+      <w:r>
+        <w:t>Act;</w:t>
+      </w:r>
+      <w:proofErr w:type="gramEnd"/>
+    </w:p>
+    <w:p>
+      <w:pPr>
+        <w:numPr>
+          <w:ilvl w:val="0"/>
+          <w:numId w:val="27"/>
+        </w:numPr>
+      </w:pPr>
+      <w:r>
+        <w:t xml:space="preserve">Not be considered a State for the purposes of Senate representation, statehood formation, or dissolution procedures, as such matters are governed exclusively by the </w:t>
+      </w:r>
+      <w:proofErr w:type="spellStart"/>
+      <w:r>
+        <w:t>Icenia</w:t>
+      </w:r>
+      <w:proofErr w:type="spellEnd"/>
+      <w:r>
+        <w:t xml:space="preserve"> Capital Territory </w:t>
+      </w:r>
+      <w:proofErr w:type="gramStart"/>
+      <w:r>
+        <w:t>Act;</w:t>
+      </w:r>
+      <w:proofErr w:type="gramEnd"/>
+    </w:p>
+    <w:p>
+      <w:pPr>
+        <w:numPr>
+          <w:ilvl w:val="0"/>
+          <w:numId w:val="27"/>
+        </w:numPr>
+        <w:spacing w:after="240"/>
+      </w:pPr>
+      <w:r>
+        <w:t xml:space="preserve">Be governed through a hybrid federal-municipal framework as defined in the </w:t>
+      </w:r>
+      <w:proofErr w:type="spellStart"/>
+      <w:r>
+        <w:t>Icenia</w:t>
+      </w:r>
+      <w:proofErr w:type="spellEnd"/>
+      <w:r>
+        <w:t xml:space="preserve"> Capital Territory Act, which shall take precedence over conflicting provisions of this section unless explicitly repealed or amended by an Enhanced Senate Bill.</w:t>
+      </w:r>
+    </w:p>
+    <w:p>
+      <w:pPr>
+        <w:spacing w:before="240" w:after="240"/>
+      </w:pPr>
+      <w:r>
+        <w:rPr>
+          <w:b/>
+          <w:bCs/>
+        </w:rPr>
         <w:t>Constitutional Incorporation Clause:</w:t>
       </w:r>
       <w:r>
-        <w:t xml:space="preserve"> The Icenia Capital Territory Act shall be treated as part of this Constitution for all matters concerning the governance and jurisdiction of the Icenia Capital Territory. It shall be bound to the same amendment procedures as defined in Article IX of this Constitution.</w:t>
+        <w:t xml:space="preserve"> The </w:t>
+      </w:r>
+      <w:proofErr w:type="spellStart"/>
+      <w:r>
+        <w:t>Icenia</w:t>
+      </w:r>
+      <w:proofErr w:type="spellEnd"/>
+      <w:r>
+        <w:t xml:space="preserve"> Capital Territory Act shall be treated as part of this Constitution for all matters concerning the governance and jurisdiction of the </w:t>
+      </w:r>
+      <w:proofErr w:type="spellStart"/>
+      <w:r>
+        <w:t>Icenia</w:t>
+      </w:r>
+      <w:proofErr w:type="spellEnd"/>
+      <w:r>
+        <w:t xml:space="preserve"> Capital Territory. It shall be bound to the same amendment procedures as defined in Article IX of this Constitution.</w:t>
       </w:r>
     </w:p>
     <w:p>
@@ -3048,7 +4300,23 @@
         <w:spacing w:before="240" w:after="240"/>
       </w:pPr>
       <w:r>
-        <w:t>The Sewel Convention applies towards the Icenia Capital Territory, including the Icenia Capital Territory Act and all municipal legislation enacted under its Charter.</w:t>
+        <w:t xml:space="preserve">The Sewel Convention applies towards the </w:t>
+      </w:r>
+      <w:proofErr w:type="spellStart"/>
+      <w:r>
+        <w:t>Icenia</w:t>
+      </w:r>
+      <w:proofErr w:type="spellEnd"/>
+      <w:r>
+        <w:t xml:space="preserve"> Capital Territory, including the </w:t>
+      </w:r>
+      <w:proofErr w:type="spellStart"/>
+      <w:r>
+        <w:t>Icenia</w:t>
+      </w:r>
+      <w:proofErr w:type="spellEnd"/>
+      <w:r>
+        <w:t xml:space="preserve"> Capital Territory Act and all municipal legislation enacted under its Charter.</w:t>
       </w:r>
     </w:p>
     <w:p/>
@@ -3190,8 +4458,13 @@
           <w:numId w:val="12"/>
         </w:numPr>
       </w:pPr>
-      <w:r>
-        <w:t>the choice that obtains the required number of votes to win is the winner.</w:t>
+      <w:proofErr w:type="gramStart"/>
+      <w:r>
+        <w:t>the</w:t>
+      </w:r>
+      <w:proofErr w:type="gramEnd"/>
+      <w:r>
+        <w:t xml:space="preserve"> choice that obtains the required number of votes to win is the winner.</w:t>
       </w:r>
     </w:p>
     <w:p>
@@ -3234,8 +4507,13 @@
         </w:numPr>
       </w:pPr>
       <w:r>
-        <w:t>any person entitled to do so may cast a ballot consisting of an ordered ranking of all or a subset of the available choices, beginning at 1;</w:t>
-      </w:r>
+        <w:t xml:space="preserve">any person entitled to do so may cast a ballot consisting of an ordered ranking of all or a subset of the available choices, beginning at </w:t>
+      </w:r>
+      <w:proofErr w:type="gramStart"/>
+      <w:r>
+        <w:t>1;</w:t>
+      </w:r>
+      <w:proofErr w:type="gramEnd"/>
     </w:p>
     <w:p>
       <w:pPr>
@@ -3255,8 +4533,13 @@
         <w:t>k</w:t>
       </w:r>
       <w:r>
-        <w:t xml:space="preserve"> choices have been declared elected, the counting of votes ceases, and the elected choices are the winners;</w:t>
-      </w:r>
+        <w:t xml:space="preserve"> choices have been declared elected, the counting of votes ceases, and the elected choices are the </w:t>
+      </w:r>
+      <w:proofErr w:type="gramStart"/>
+      <w:r>
+        <w:t>winners;</w:t>
+      </w:r>
+      <w:proofErr w:type="gramEnd"/>
     </w:p>
     <w:p>
       <w:pPr>
@@ -3266,6 +4549,7 @@
         </w:numPr>
       </w:pPr>
       <w:r>
+        <w:lastRenderedPageBreak/>
         <w:t xml:space="preserve">if there is any choice with more than </w:t>
       </w:r>
       <m:oMath>
@@ -3307,8 +4591,13 @@
         </w:numPr>
       </w:pPr>
       <w:r>
-        <w:t>the choice with the most top-ranked votes is declared elected;</w:t>
-      </w:r>
+        <w:t xml:space="preserve">the choice with the most top-ranked votes is declared </w:t>
+      </w:r>
+      <w:proofErr w:type="gramStart"/>
+      <w:r>
+        <w:t>elected;</w:t>
+      </w:r>
+      <w:proofErr w:type="gramEnd"/>
     </w:p>
     <w:p>
       <w:pPr>
@@ -3384,8 +4673,13 @@
         </w:numPr>
       </w:pPr>
       <w:r>
-        <w:t>the protocol repeats starting from (2);</w:t>
-      </w:r>
+        <w:t>the protocol repeats starting from (2</w:t>
+      </w:r>
+      <w:proofErr w:type="gramStart"/>
+      <w:r>
+        <w:t>);</w:t>
+      </w:r>
+      <w:proofErr w:type="gramEnd"/>
     </w:p>
     <w:p>
       <w:pPr>
@@ -3405,8 +4699,13 @@
           <w:numId w:val="22"/>
         </w:numPr>
       </w:pPr>
-      <w:r>
-        <w:t>all ballots counted towards that choice have their top-ranked vote eliminated, and their voting power is distributed to their next-highest-ranked non-eliminated choice, weighted fully; and</w:t>
+      <w:proofErr w:type="gramStart"/>
+      <w:r>
+        <w:t>all</w:t>
+      </w:r>
+      <w:proofErr w:type="gramEnd"/>
+      <w:r>
+        <w:t xml:space="preserve"> ballots counted towards that choice have their top-ranked vote eliminated, and their voting power is distributed to their next-highest-ranked non-eliminated choice, weighted fully; and</w:t>
       </w:r>
     </w:p>
     <w:p>
@@ -3417,8 +4716,13 @@
         </w:numPr>
       </w:pPr>
       <w:r>
-        <w:t>the protocol repeats starting from (2);</w:t>
-      </w:r>
+        <w:t>the protocol repeats starting from (2</w:t>
+      </w:r>
+      <w:proofErr w:type="gramStart"/>
+      <w:r>
+        <w:t>);</w:t>
+      </w:r>
+      <w:proofErr w:type="gramEnd"/>
     </w:p>
     <w:p>
       <w:pPr>
@@ -3439,7 +4743,15 @@
         </w:numPr>
       </w:pPr>
       <w:r>
-        <w:t>if any ballot has all of its votes eliminated, that ballot is declared “exhausted”, its remaining voting power is discounted, and that voting power is subtracted from the count of total votes.</w:t>
+        <w:t xml:space="preserve">if any ballot has </w:t>
+      </w:r>
+      <w:proofErr w:type="gramStart"/>
+      <w:r>
+        <w:t>all of</w:t>
+      </w:r>
+      <w:proofErr w:type="gramEnd"/>
+      <w:r>
+        <w:t xml:space="preserve"> its votes eliminated, that ballot is declared “exhausted”, its remaining voting power is discounted, and that voting power is subtracted from the count of total votes.</w:t>
       </w:r>
     </w:p>
     <w:p>
@@ -3458,13 +4770,37 @@
     </w:p>
     <w:p>
       <w:r>
-        <w:t xml:space="preserve">This Constitution may be ratified with a ⅔ majority vote of the members of the Third Republic Planning Committee in the Icenian discord. The voting period will last 48 hours, once this period has elapsed, any player who has not voted will be counted as an abstention. </w:t>
-      </w:r>
-    </w:p>
-    <w:p/>
-    <w:p>
-      <w:r>
-        <w:t xml:space="preserve">Upon ratification, this Constitution will immediately go into effect and all signatories will receive the rank of patrician and ChrisChrispie shall receive the rank of </w:t>
+        <w:t xml:space="preserve">This Constitution may be ratified with a ⅔ majority vote of the members of the Third Republic Planning Committee in the </w:t>
+      </w:r>
+      <w:proofErr w:type="spellStart"/>
+      <w:r>
+        <w:t>Icenian</w:t>
+      </w:r>
+      <w:proofErr w:type="spellEnd"/>
+      <w:r>
+        <w:t xml:space="preserve"> discord. The voting period will last 48 hours, once this period has elapsed, any player who has not voted will be counted as an abstention. </w:t>
+      </w:r>
+    </w:p>
+    <w:p/>
+    <w:p>
+      <w:r>
+        <w:t xml:space="preserve">Upon ratification, this Constitution will immediately go into </w:t>
+      </w:r>
+      <w:proofErr w:type="gramStart"/>
+      <w:r>
+        <w:t>effect</w:t>
+      </w:r>
+      <w:proofErr w:type="gramEnd"/>
+      <w:r>
+        <w:t xml:space="preserve"> and all signatories will receive the rank of patrician and </w:t>
+      </w:r>
+      <w:proofErr w:type="spellStart"/>
+      <w:r>
+        <w:t>ChrisChrispie</w:t>
+      </w:r>
+      <w:proofErr w:type="spellEnd"/>
+      <w:r>
+        <w:t xml:space="preserve"> shall receive the rank of </w:t>
       </w:r>
       <w:hyperlink w:anchor="_heading=h.2s8eyo1">
         <w:r>
@@ -3531,38 +4867,44 @@
           <w:rFonts w:ascii="Lobster" w:eastAsia="Lobster" w:hAnsi="Lobster" w:cs="Lobster"/>
         </w:rPr>
       </w:pPr>
+      <w:proofErr w:type="spellStart"/>
       <w:r>
         <w:rPr>
           <w:rFonts w:ascii="Lobster" w:eastAsia="Lobster" w:hAnsi="Lobster" w:cs="Lobster"/>
         </w:rPr>
         <w:t>Xcios</w:t>
       </w:r>
-    </w:p>
-    <w:p>
-      <w:pPr>
-        <w:rPr>
-          <w:rFonts w:ascii="Lobster" w:eastAsia="Lobster" w:hAnsi="Lobster" w:cs="Lobster"/>
-        </w:rPr>
-      </w:pPr>
+      <w:proofErr w:type="spellEnd"/>
+    </w:p>
+    <w:p>
+      <w:pPr>
+        <w:rPr>
+          <w:rFonts w:ascii="Lobster" w:eastAsia="Lobster" w:hAnsi="Lobster" w:cs="Lobster"/>
+        </w:rPr>
+      </w:pPr>
+      <w:proofErr w:type="spellStart"/>
       <w:r>
         <w:rPr>
           <w:rFonts w:ascii="Lobster" w:eastAsia="Lobster" w:hAnsi="Lobster" w:cs="Lobster"/>
         </w:rPr>
         <w:t>Vordhosbnn</w:t>
       </w:r>
-    </w:p>
-    <w:p>
-      <w:pPr>
-        <w:rPr>
-          <w:rFonts w:ascii="Lobster" w:eastAsia="Lobster" w:hAnsi="Lobster" w:cs="Lobster"/>
-        </w:rPr>
-      </w:pPr>
+      <w:proofErr w:type="spellEnd"/>
+    </w:p>
+    <w:p>
+      <w:pPr>
+        <w:rPr>
+          <w:rFonts w:ascii="Lobster" w:eastAsia="Lobster" w:hAnsi="Lobster" w:cs="Lobster"/>
+        </w:rPr>
+      </w:pPr>
+      <w:proofErr w:type="spellStart"/>
       <w:r>
         <w:rPr>
           <w:rFonts w:ascii="Lobster" w:eastAsia="Lobster" w:hAnsi="Lobster" w:cs="Lobster"/>
         </w:rPr>
         <w:t>TylerHagen</w:t>
       </w:r>
+      <w:proofErr w:type="spellEnd"/>
     </w:p>
     <w:p>
       <w:pPr>
@@ -3608,64 +4950,74 @@
           <w:rFonts w:ascii="Lobster" w:eastAsia="Lobster" w:hAnsi="Lobster" w:cs="Lobster"/>
         </w:rPr>
       </w:pPr>
+      <w:proofErr w:type="spellStart"/>
       <w:r>
         <w:rPr>
           <w:rFonts w:ascii="Lobster" w:eastAsia="Lobster" w:hAnsi="Lobster" w:cs="Lobster"/>
         </w:rPr>
         <w:t>TheFoxofNines</w:t>
       </w:r>
-    </w:p>
-    <w:p>
-      <w:pPr>
-        <w:rPr>
-          <w:rFonts w:ascii="Lobster" w:eastAsia="Lobster" w:hAnsi="Lobster" w:cs="Lobster"/>
-        </w:rPr>
-      </w:pPr>
+      <w:proofErr w:type="spellEnd"/>
+    </w:p>
+    <w:p>
+      <w:pPr>
+        <w:rPr>
+          <w:rFonts w:ascii="Lobster" w:eastAsia="Lobster" w:hAnsi="Lobster" w:cs="Lobster"/>
+        </w:rPr>
+      </w:pPr>
+      <w:proofErr w:type="spellStart"/>
       <w:r>
         <w:rPr>
           <w:rFonts w:ascii="Lobster" w:eastAsia="Lobster" w:hAnsi="Lobster" w:cs="Lobster"/>
         </w:rPr>
         <w:t>TheDavvis</w:t>
       </w:r>
-    </w:p>
-    <w:p>
-      <w:pPr>
-        <w:rPr>
-          <w:rFonts w:ascii="Lobster" w:eastAsia="Lobster" w:hAnsi="Lobster" w:cs="Lobster"/>
-        </w:rPr>
-      </w:pPr>
+      <w:proofErr w:type="spellEnd"/>
+    </w:p>
+    <w:p>
+      <w:pPr>
+        <w:rPr>
+          <w:rFonts w:ascii="Lobster" w:eastAsia="Lobster" w:hAnsi="Lobster" w:cs="Lobster"/>
+        </w:rPr>
+      </w:pPr>
+      <w:proofErr w:type="spellStart"/>
       <w:r>
         <w:rPr>
           <w:rFonts w:ascii="Lobster" w:eastAsia="Lobster" w:hAnsi="Lobster" w:cs="Lobster"/>
         </w:rPr>
         <w:t>Slushhi</w:t>
       </w:r>
-    </w:p>
-    <w:p>
-      <w:pPr>
-        <w:rPr>
-          <w:rFonts w:ascii="Lobster" w:eastAsia="Lobster" w:hAnsi="Lobster" w:cs="Lobster"/>
-        </w:rPr>
-      </w:pPr>
+      <w:proofErr w:type="spellEnd"/>
+    </w:p>
+    <w:p>
+      <w:pPr>
+        <w:rPr>
+          <w:rFonts w:ascii="Lobster" w:eastAsia="Lobster" w:hAnsi="Lobster" w:cs="Lobster"/>
+        </w:rPr>
+      </w:pPr>
+      <w:proofErr w:type="spellStart"/>
       <w:r>
         <w:rPr>
           <w:rFonts w:ascii="Lobster" w:eastAsia="Lobster" w:hAnsi="Lobster" w:cs="Lobster"/>
         </w:rPr>
         <w:t>specificlanguage</w:t>
       </w:r>
-    </w:p>
-    <w:p>
-      <w:pPr>
-        <w:rPr>
-          <w:rFonts w:ascii="Lobster" w:eastAsia="Lobster" w:hAnsi="Lobster" w:cs="Lobster"/>
-        </w:rPr>
-      </w:pPr>
+      <w:proofErr w:type="spellEnd"/>
+    </w:p>
+    <w:p>
+      <w:pPr>
+        <w:rPr>
+          <w:rFonts w:ascii="Lobster" w:eastAsia="Lobster" w:hAnsi="Lobster" w:cs="Lobster"/>
+        </w:rPr>
+      </w:pPr>
+      <w:proofErr w:type="spellStart"/>
       <w:r>
         <w:rPr>
           <w:rFonts w:ascii="Lobster" w:eastAsia="Lobster" w:hAnsi="Lobster" w:cs="Lobster"/>
         </w:rPr>
         <w:t>somethinbetter</w:t>
       </w:r>
+      <w:proofErr w:type="spellEnd"/>
       <w:r>
         <w:rPr>
           <w:rFonts w:ascii="Lobster" w:eastAsia="Lobster" w:hAnsi="Lobster" w:cs="Lobster"/>
@@ -3679,12 +5031,14 @@
           <w:rFonts w:ascii="Lobster" w:eastAsia="Lobster" w:hAnsi="Lobster" w:cs="Lobster"/>
         </w:rPr>
       </w:pPr>
+      <w:proofErr w:type="spellStart"/>
       <w:r>
         <w:rPr>
           <w:rFonts w:ascii="Lobster" w:eastAsia="Lobster" w:hAnsi="Lobster" w:cs="Lobster"/>
         </w:rPr>
         <w:t>Shadno</w:t>
       </w:r>
+      <w:proofErr w:type="spellEnd"/>
     </w:p>
     <w:p>
       <w:pPr>
@@ -3750,12 +5104,14 @@
           <w:rFonts w:ascii="Lobster" w:eastAsia="Lobster" w:hAnsi="Lobster" w:cs="Lobster"/>
         </w:rPr>
       </w:pPr>
+      <w:proofErr w:type="spellStart"/>
       <w:r>
         <w:rPr>
           <w:rFonts w:ascii="Lobster" w:eastAsia="Lobster" w:hAnsi="Lobster" w:cs="Lobster"/>
         </w:rPr>
         <w:t>Quanton_Biscuit</w:t>
       </w:r>
+      <w:proofErr w:type="spellEnd"/>
     </w:p>
     <w:p>
       <w:pPr>
@@ -3776,38 +5132,52 @@
           <w:rFonts w:ascii="Lobster" w:eastAsia="Lobster" w:hAnsi="Lobster" w:cs="Lobster"/>
         </w:rPr>
       </w:pPr>
+      <w:proofErr w:type="spellStart"/>
       <w:r>
         <w:rPr>
           <w:rFonts w:ascii="Lobster" w:eastAsia="Lobster" w:hAnsi="Lobster" w:cs="Lobster"/>
         </w:rPr>
         <w:t>poncho_cat</w:t>
       </w:r>
-    </w:p>
-    <w:p>
-      <w:pPr>
-        <w:rPr>
-          <w:rFonts w:ascii="Lobster" w:eastAsia="Lobster" w:hAnsi="Lobster" w:cs="Lobster"/>
-        </w:rPr>
-      </w:pPr>
+      <w:proofErr w:type="spellEnd"/>
+    </w:p>
+    <w:p>
+      <w:pPr>
+        <w:rPr>
+          <w:rFonts w:ascii="Lobster" w:eastAsia="Lobster" w:hAnsi="Lobster" w:cs="Lobster"/>
+        </w:rPr>
+      </w:pPr>
+      <w:proofErr w:type="spellStart"/>
+      <w:proofErr w:type="gramStart"/>
       <w:r>
         <w:rPr>
           <w:rFonts w:ascii="Lobster" w:eastAsia="Lobster" w:hAnsi="Lobster" w:cs="Lobster"/>
         </w:rPr>
         <w:t>PhyscicsGamer</w:t>
       </w:r>
-    </w:p>
-    <w:p>
-      <w:pPr>
-        <w:rPr>
-          <w:rFonts w:ascii="Lobster" w:eastAsia="Lobster" w:hAnsi="Lobster" w:cs="Lobster"/>
-        </w:rPr>
-      </w:pPr>
-      <w:r>
-        <w:rPr>
-          <w:rFonts w:ascii="Lobster" w:eastAsia="Lobster" w:hAnsi="Lobster" w:cs="Lobster"/>
-        </w:rPr>
-        <w:t>Panda Pandel</w:t>
-      </w:r>
+      <w:proofErr w:type="spellEnd"/>
+      <w:proofErr w:type="gramEnd"/>
+    </w:p>
+    <w:p>
+      <w:pPr>
+        <w:rPr>
+          <w:rFonts w:ascii="Lobster" w:eastAsia="Lobster" w:hAnsi="Lobster" w:cs="Lobster"/>
+        </w:rPr>
+      </w:pPr>
+      <w:r>
+        <w:rPr>
+          <w:rFonts w:ascii="Lobster" w:eastAsia="Lobster" w:hAnsi="Lobster" w:cs="Lobster"/>
+        </w:rPr>
+        <w:t xml:space="preserve">Panda </w:t>
+      </w:r>
+      <w:proofErr w:type="spellStart"/>
+      <w:r>
+        <w:rPr>
+          <w:rFonts w:ascii="Lobster" w:eastAsia="Lobster" w:hAnsi="Lobster" w:cs="Lobster"/>
+        </w:rPr>
+        <w:t>Pandel</w:t>
+      </w:r>
+      <w:proofErr w:type="spellEnd"/>
       <w:r>
         <w:rPr>
           <w:rFonts w:ascii="Lobster" w:eastAsia="Lobster" w:hAnsi="Lobster" w:cs="Lobster"/>
@@ -3821,77 +5191,89 @@
           <w:rFonts w:ascii="Lobster" w:eastAsia="Lobster" w:hAnsi="Lobster" w:cs="Lobster"/>
         </w:rPr>
       </w:pPr>
+      <w:proofErr w:type="spellStart"/>
       <w:r>
         <w:rPr>
           <w:rFonts w:ascii="Lobster" w:eastAsia="Lobster" w:hAnsi="Lobster" w:cs="Lobster"/>
         </w:rPr>
         <w:t>Paddington_Bear</w:t>
       </w:r>
-    </w:p>
-    <w:p>
-      <w:pPr>
-        <w:rPr>
-          <w:rFonts w:ascii="Lobster" w:eastAsia="Lobster" w:hAnsi="Lobster" w:cs="Lobster"/>
-        </w:rPr>
-      </w:pPr>
+      <w:proofErr w:type="spellEnd"/>
+    </w:p>
+    <w:p>
+      <w:pPr>
+        <w:rPr>
+          <w:rFonts w:ascii="Lobster" w:eastAsia="Lobster" w:hAnsi="Lobster" w:cs="Lobster"/>
+        </w:rPr>
+      </w:pPr>
+      <w:proofErr w:type="spellStart"/>
       <w:r>
         <w:rPr>
           <w:rFonts w:ascii="Lobster" w:eastAsia="Lobster" w:hAnsi="Lobster" w:cs="Lobster"/>
         </w:rPr>
         <w:t>MrJeremyFisher</w:t>
       </w:r>
-    </w:p>
-    <w:p>
-      <w:pPr>
-        <w:rPr>
-          <w:rFonts w:ascii="Lobster" w:eastAsia="Lobster" w:hAnsi="Lobster" w:cs="Lobster"/>
-        </w:rPr>
-      </w:pPr>
+      <w:proofErr w:type="spellEnd"/>
+    </w:p>
+    <w:p>
+      <w:pPr>
+        <w:rPr>
+          <w:rFonts w:ascii="Lobster" w:eastAsia="Lobster" w:hAnsi="Lobster" w:cs="Lobster"/>
+        </w:rPr>
+      </w:pPr>
+      <w:proofErr w:type="spellStart"/>
       <w:r>
         <w:rPr>
           <w:rFonts w:ascii="Lobster" w:eastAsia="Lobster" w:hAnsi="Lobster" w:cs="Lobster"/>
         </w:rPr>
         <w:t>MotokoKusanagi</w:t>
       </w:r>
-    </w:p>
-    <w:p>
-      <w:pPr>
-        <w:rPr>
-          <w:rFonts w:ascii="Lobster" w:eastAsia="Lobster" w:hAnsi="Lobster" w:cs="Lobster"/>
-        </w:rPr>
-      </w:pPr>
+      <w:proofErr w:type="spellEnd"/>
+    </w:p>
+    <w:p>
+      <w:pPr>
+        <w:rPr>
+          <w:rFonts w:ascii="Lobster" w:eastAsia="Lobster" w:hAnsi="Lobster" w:cs="Lobster"/>
+        </w:rPr>
+      </w:pPr>
+      <w:proofErr w:type="spellStart"/>
       <w:r>
         <w:rPr>
           <w:rFonts w:ascii="Lobster" w:eastAsia="Lobster" w:hAnsi="Lobster" w:cs="Lobster"/>
         </w:rPr>
         <w:t>lordchieftain</w:t>
       </w:r>
-    </w:p>
-    <w:p>
-      <w:pPr>
-        <w:rPr>
-          <w:rFonts w:ascii="Lobster" w:eastAsia="Lobster" w:hAnsi="Lobster" w:cs="Lobster"/>
-        </w:rPr>
-      </w:pPr>
+      <w:proofErr w:type="spellEnd"/>
+    </w:p>
+    <w:p>
+      <w:pPr>
+        <w:rPr>
+          <w:rFonts w:ascii="Lobster" w:eastAsia="Lobster" w:hAnsi="Lobster" w:cs="Lobster"/>
+        </w:rPr>
+      </w:pPr>
+      <w:proofErr w:type="spellStart"/>
       <w:r>
         <w:rPr>
           <w:rFonts w:ascii="Lobster" w:eastAsia="Lobster" w:hAnsi="Lobster" w:cs="Lobster"/>
         </w:rPr>
         <w:t>Lagiacrus</w:t>
       </w:r>
-    </w:p>
-    <w:p>
-      <w:pPr>
-        <w:rPr>
-          <w:rFonts w:ascii="Lobster" w:eastAsia="Lobster" w:hAnsi="Lobster" w:cs="Lobster"/>
-        </w:rPr>
-      </w:pPr>
+      <w:proofErr w:type="spellEnd"/>
+    </w:p>
+    <w:p>
+      <w:pPr>
+        <w:rPr>
+          <w:rFonts w:ascii="Lobster" w:eastAsia="Lobster" w:hAnsi="Lobster" w:cs="Lobster"/>
+        </w:rPr>
+      </w:pPr>
+      <w:proofErr w:type="spellStart"/>
       <w:r>
         <w:rPr>
           <w:rFonts w:ascii="Lobster" w:eastAsia="Lobster" w:hAnsi="Lobster" w:cs="Lobster"/>
         </w:rPr>
         <w:t>BlorbesGaloshes</w:t>
       </w:r>
+      <w:proofErr w:type="spellEnd"/>
       <w:r>
         <w:rPr>
           <w:rFonts w:ascii="Lobster" w:eastAsia="Lobster" w:hAnsi="Lobster" w:cs="Lobster"/>
@@ -3905,12 +5287,14 @@
           <w:rFonts w:ascii="Lobster" w:eastAsia="Lobster" w:hAnsi="Lobster" w:cs="Lobster"/>
         </w:rPr>
       </w:pPr>
+      <w:proofErr w:type="spellStart"/>
       <w:r>
         <w:rPr>
           <w:rFonts w:ascii="Lobster" w:eastAsia="Lobster" w:hAnsi="Lobster" w:cs="Lobster"/>
         </w:rPr>
         <w:t>bitwyz</w:t>
       </w:r>
+      <w:proofErr w:type="spellEnd"/>
       <w:r>
         <w:rPr>
           <w:rFonts w:ascii="Lobster" w:eastAsia="Lobster" w:hAnsi="Lobster" w:cs="Lobster"/>
@@ -3924,12 +5308,14 @@
           <w:rFonts w:ascii="Lobster" w:eastAsia="Lobster" w:hAnsi="Lobster" w:cs="Lobster"/>
         </w:rPr>
       </w:pPr>
+      <w:proofErr w:type="spellStart"/>
       <w:r>
         <w:rPr>
           <w:rFonts w:ascii="Lobster" w:eastAsia="Lobster" w:hAnsi="Lobster" w:cs="Lobster"/>
         </w:rPr>
         <w:t>Tolsty</w:t>
       </w:r>
+      <w:proofErr w:type="spellEnd"/>
       <w:r>
         <w:rPr>
           <w:rFonts w:ascii="Lobster" w:eastAsia="Lobster" w:hAnsi="Lobster" w:cs="Lobster"/>
@@ -3943,12 +5329,14 @@
           <w:rFonts w:ascii="Lobster" w:eastAsia="Lobster" w:hAnsi="Lobster" w:cs="Lobster"/>
         </w:rPr>
       </w:pPr>
+      <w:proofErr w:type="spellStart"/>
       <w:r>
         <w:rPr>
           <w:rFonts w:ascii="Lobster" w:eastAsia="Lobster" w:hAnsi="Lobster" w:cs="Lobster"/>
         </w:rPr>
         <w:t>aldries</w:t>
       </w:r>
+      <w:proofErr w:type="spellEnd"/>
       <w:r>
         <w:rPr>
           <w:rFonts w:ascii="Lobster" w:eastAsia="Lobster" w:hAnsi="Lobster" w:cs="Lobster"/>
@@ -3975,25 +5363,29 @@
           <w:rFonts w:ascii="Lobster" w:eastAsia="Lobster" w:hAnsi="Lobster" w:cs="Lobster"/>
         </w:rPr>
       </w:pPr>
+      <w:proofErr w:type="spellStart"/>
       <w:r>
         <w:rPr>
           <w:rFonts w:ascii="Lobster" w:eastAsia="Lobster" w:hAnsi="Lobster" w:cs="Lobster"/>
         </w:rPr>
         <w:t>Jakub_Tyrell</w:t>
       </w:r>
-    </w:p>
-    <w:p>
-      <w:pPr>
-        <w:rPr>
-          <w:rFonts w:ascii="Lobster" w:eastAsia="Lobster" w:hAnsi="Lobster" w:cs="Lobster"/>
-        </w:rPr>
-      </w:pPr>
+      <w:proofErr w:type="spellEnd"/>
+    </w:p>
+    <w:p>
+      <w:pPr>
+        <w:rPr>
+          <w:rFonts w:ascii="Lobster" w:eastAsia="Lobster" w:hAnsi="Lobster" w:cs="Lobster"/>
+        </w:rPr>
+      </w:pPr>
+      <w:proofErr w:type="spellStart"/>
       <w:r>
         <w:rPr>
           <w:rFonts w:ascii="Lobster" w:eastAsia="Lobster" w:hAnsi="Lobster" w:cs="Lobster"/>
         </w:rPr>
         <w:t>ChrisChrispie</w:t>
       </w:r>
+      <w:proofErr w:type="spellEnd"/>
     </w:p>
     <w:p>
       <w:pPr>
@@ -4046,12 +5438,14 @@
           <w:rFonts w:ascii="Lobster" w:eastAsia="Lobster" w:hAnsi="Lobster" w:cs="Lobster"/>
         </w:rPr>
       </w:pPr>
+      <w:proofErr w:type="spellStart"/>
       <w:r>
         <w:rPr>
           <w:rFonts w:ascii="Lobster" w:eastAsia="Lobster" w:hAnsi="Lobster" w:cs="Lobster"/>
         </w:rPr>
         <w:t>Hendry_Draton</w:t>
       </w:r>
+      <w:proofErr w:type="spellEnd"/>
     </w:p>
     <w:p>
       <w:pPr>
@@ -4072,38 +5466,44 @@
           <w:rFonts w:ascii="Lobster" w:eastAsia="Lobster" w:hAnsi="Lobster" w:cs="Lobster"/>
         </w:rPr>
       </w:pPr>
+      <w:proofErr w:type="spellStart"/>
       <w:r>
         <w:rPr>
           <w:rFonts w:ascii="Lobster" w:eastAsia="Lobster" w:hAnsi="Lobster" w:cs="Lobster"/>
         </w:rPr>
         <w:t>Gjum</w:t>
       </w:r>
-    </w:p>
-    <w:p>
-      <w:pPr>
-        <w:rPr>
-          <w:rFonts w:ascii="Lobster" w:eastAsia="Lobster" w:hAnsi="Lobster" w:cs="Lobster"/>
-        </w:rPr>
-      </w:pPr>
+      <w:proofErr w:type="spellEnd"/>
+    </w:p>
+    <w:p>
+      <w:pPr>
+        <w:rPr>
+          <w:rFonts w:ascii="Lobster" w:eastAsia="Lobster" w:hAnsi="Lobster" w:cs="Lobster"/>
+        </w:rPr>
+      </w:pPr>
+      <w:proofErr w:type="spellStart"/>
       <w:r>
         <w:rPr>
           <w:rFonts w:ascii="Lobster" w:eastAsia="Lobster" w:hAnsi="Lobster" w:cs="Lobster"/>
         </w:rPr>
         <w:t>TruckMan</w:t>
       </w:r>
-    </w:p>
-    <w:p>
-      <w:pPr>
-        <w:rPr>
-          <w:rFonts w:ascii="Lobster" w:eastAsia="Lobster" w:hAnsi="Lobster" w:cs="Lobster"/>
-        </w:rPr>
-      </w:pPr>
+      <w:proofErr w:type="spellEnd"/>
+    </w:p>
+    <w:p>
+      <w:pPr>
+        <w:rPr>
+          <w:rFonts w:ascii="Lobster" w:eastAsia="Lobster" w:hAnsi="Lobster" w:cs="Lobster"/>
+        </w:rPr>
+      </w:pPr>
+      <w:proofErr w:type="spellStart"/>
       <w:r>
         <w:rPr>
           <w:rFonts w:ascii="Lobster" w:eastAsia="Lobster" w:hAnsi="Lobster" w:cs="Lobster"/>
         </w:rPr>
         <w:t>FreestyleJr</w:t>
       </w:r>
+      <w:proofErr w:type="spellEnd"/>
     </w:p>
     <w:p>
       <w:pPr>
@@ -4137,12 +5537,14 @@
           <w:rFonts w:ascii="Lobster" w:eastAsia="Lobster" w:hAnsi="Lobster" w:cs="Lobster"/>
         </w:rPr>
       </w:pPr>
+      <w:proofErr w:type="spellStart"/>
       <w:r>
         <w:rPr>
           <w:rFonts w:ascii="Lobster" w:eastAsia="Lobster" w:hAnsi="Lobster" w:cs="Lobster"/>
         </w:rPr>
         <w:t>Disobeyedtoast</w:t>
       </w:r>
+      <w:proofErr w:type="spellEnd"/>
       <w:r>
         <w:rPr>
           <w:rFonts w:ascii="Lobster" w:eastAsia="Lobster" w:hAnsi="Lobster" w:cs="Lobster"/>
@@ -4182,12 +5584,14 @@
           <w:rFonts w:ascii="Lobster" w:eastAsia="Lobster" w:hAnsi="Lobster" w:cs="Lobster"/>
         </w:rPr>
       </w:pPr>
+      <w:proofErr w:type="spellStart"/>
       <w:r>
         <w:rPr>
           <w:rFonts w:ascii="Lobster" w:eastAsia="Lobster" w:hAnsi="Lobster" w:cs="Lobster"/>
         </w:rPr>
         <w:t>Alador</w:t>
       </w:r>
+      <w:proofErr w:type="spellEnd"/>
       <w:r>
         <w:rPr>
           <w:rFonts w:ascii="Lobster" w:eastAsia="Lobster" w:hAnsi="Lobster" w:cs="Lobster"/>
@@ -4217,25 +5621,35 @@
           </w:cols>
         </w:sectPr>
       </w:pPr>
-      <w:r>
-        <w:rPr>
-          <w:rFonts w:ascii="Lobster" w:eastAsia="Lobster" w:hAnsi="Lobster" w:cs="Lobster"/>
-        </w:rPr>
-        <w:t xml:space="preserve">Adawee </w:t>
-      </w:r>
-    </w:p>
-    <w:p>
-      <w:pPr>
-        <w:rPr>
-          <w:rFonts w:ascii="Lobster" w:eastAsia="Lobster" w:hAnsi="Lobster" w:cs="Lobster"/>
-        </w:rPr>
-      </w:pPr>
+      <w:proofErr w:type="spellStart"/>
+      <w:r>
+        <w:rPr>
+          <w:rFonts w:ascii="Lobster" w:eastAsia="Lobster" w:hAnsi="Lobster" w:cs="Lobster"/>
+        </w:rPr>
+        <w:t>Adawee</w:t>
+      </w:r>
+      <w:proofErr w:type="spellEnd"/>
+      <w:r>
+        <w:rPr>
+          <w:rFonts w:ascii="Lobster" w:eastAsia="Lobster" w:hAnsi="Lobster" w:cs="Lobster"/>
+        </w:rPr>
+        <w:t xml:space="preserve"> </w:t>
+      </w:r>
+    </w:p>
+    <w:p>
+      <w:pPr>
+        <w:rPr>
+          <w:rFonts w:ascii="Lobster" w:eastAsia="Lobster" w:hAnsi="Lobster" w:cs="Lobster"/>
+        </w:rPr>
+      </w:pPr>
+      <w:proofErr w:type="spellStart"/>
       <w:r>
         <w:rPr>
           <w:rFonts w:ascii="Lobster" w:eastAsia="Lobster" w:hAnsi="Lobster" w:cs="Lobster"/>
         </w:rPr>
         <w:t>Diet_Cola</w:t>
       </w:r>
+      <w:proofErr w:type="spellEnd"/>
     </w:p>
     <w:p>
       <w:pPr>
@@ -4325,7 +5739,31 @@
     </w:p>
     <w:p>
       <w:r>
-        <w:t>A public works project is a form of civil service that enhances the State and the People of Icenia, aims to improve community interaction, develops national infrastructure and provides opportunities for citizens to gain experience in various aspects of CivCraft and nation building. These projects vary in size and can be assigned by any government member.  While there is no hard definition for what constitutes a small, medium or large project, Senators and Secretaries assigning these projects should attempt to follow precedent and work together to keep the projects similar in scope and effort. Additionally, citizens desiring advancement should develop their own projects and propose them to a member of the government. When there is disagreement about the size of a project, the Senate may vote to approve or reject the project. Projects completed for States within Icenia shall count towards Public Works Projects. A non-exhaustive list of possible options for each size of public work projects is available below:</w:t>
+        <w:t xml:space="preserve">A public works project is a form of civil service that enhances the State and the People of </w:t>
+      </w:r>
+      <w:proofErr w:type="spellStart"/>
+      <w:r>
+        <w:t>Icenia</w:t>
+      </w:r>
+      <w:proofErr w:type="spellEnd"/>
+      <w:r>
+        <w:t xml:space="preserve">, aims to improve community interaction, develops national infrastructure and provides opportunities for citizens to gain experience in various aspects of </w:t>
+      </w:r>
+      <w:proofErr w:type="spellStart"/>
+      <w:r>
+        <w:t>CivCraft</w:t>
+      </w:r>
+      <w:proofErr w:type="spellEnd"/>
+      <w:r>
+        <w:t xml:space="preserve"> and nation building. These projects vary in size and can be assigned by any government member.  While there is no hard definition for what constitutes a small, medium or large project, Senators and Secretaries assigning these projects should attempt to follow precedent and work together to keep the projects similar in scope and effort. Additionally, citizens desiring advancement should develop their own projects and propose them to a member of the government. When there is disagreement about the size of a project, the Senate may vote to approve or reject the project. Projects completed for States within </w:t>
+      </w:r>
+      <w:proofErr w:type="spellStart"/>
+      <w:r>
+        <w:t>Icenia</w:t>
+      </w:r>
+      <w:proofErr w:type="spellEnd"/>
+      <w:r>
+        <w:t xml:space="preserve"> shall count towards Public Works Projects. A non-exhaustive list of possible options for each size of public work projects is available below:</w:t>
       </w:r>
     </w:p>
     <w:p/>
@@ -4370,8 +5808,13 @@
       </w:pPr>
       <w:r>
         <w:lastRenderedPageBreak/>
-        <w:t>Assisting in the construction of a rail line or iceroad</w:t>
-      </w:r>
+        <w:t xml:space="preserve">Assisting in the construction of a rail line or </w:t>
+      </w:r>
+      <w:proofErr w:type="spellStart"/>
+      <w:r>
+        <w:t>iceroad</w:t>
+      </w:r>
+      <w:proofErr w:type="spellEnd"/>
     </w:p>
     <w:p>
       <w:pPr>
@@ -4447,8 +5890,13 @@
         </w:numPr>
       </w:pPr>
       <w:r>
-        <w:t>Constructing a rail line or iceroad</w:t>
-      </w:r>
+        <w:t xml:space="preserve">Constructing a rail line or </w:t>
+      </w:r>
+      <w:proofErr w:type="spellStart"/>
+      <w:r>
+        <w:t>iceroad</w:t>
+      </w:r>
+      <w:proofErr w:type="spellEnd"/>
     </w:p>
     <w:p>
       <w:pPr>
@@ -4562,7 +6010,15 @@
         </w:numPr>
       </w:pPr>
       <w:r>
-        <w:t>Revitalize or greatly enhance a district of Icenia City</w:t>
+        <w:t xml:space="preserve">Revitalize or greatly enhance a district of </w:t>
+      </w:r>
+      <w:proofErr w:type="spellStart"/>
+      <w:r>
+        <w:t>Icenia</w:t>
+      </w:r>
+      <w:proofErr w:type="spellEnd"/>
+      <w:r>
+        <w:t xml:space="preserve"> City</w:t>
       </w:r>
     </w:p>
     <w:p>
@@ -4573,7 +6029,17 @@
         </w:numPr>
       </w:pPr>
       <w:r>
-        <w:t>Plan and build a major iceroad, trap, or bunker network</w:t>
+        <w:t xml:space="preserve">Plan and build a major </w:t>
+      </w:r>
+      <w:proofErr w:type="spellStart"/>
+      <w:proofErr w:type="gramStart"/>
+      <w:r>
+        <w:t>iceroad</w:t>
+      </w:r>
+      <w:proofErr w:type="spellEnd"/>
+      <w:proofErr w:type="gramEnd"/>
+      <w:r>
+        <w:t>, trap, or bunker network</w:t>
       </w:r>
     </w:p>
     <w:p>
@@ -4639,7 +6105,15 @@
         </w:numPr>
       </w:pPr>
       <w:r>
-        <w:t>To acquire residency or citizenship, the applicant must disclose their in-game-name to the Government as part of their application, which cannot be approved until their identity has been confirmed. Any existing residents and citizens who have yet to have their identity confirmed must do so as soon as possible.</w:t>
+        <w:t>To acquire residency or citizenship, the applicant must disclose their in-</w:t>
+      </w:r>
+      <w:proofErr w:type="gramStart"/>
+      <w:r>
+        <w:t>game-name</w:t>
+      </w:r>
+      <w:proofErr w:type="gramEnd"/>
+      <w:r>
+        <w:t xml:space="preserve"> to the Government as part of their application, which cannot be approved until their identity has been confirmed. Any existing residents and citizens who have yet to have their identity confirmed must do so as soon as possible.</w:t>
       </w:r>
     </w:p>
     <w:p>
@@ -4661,7 +6135,23 @@
         </w:numPr>
       </w:pPr>
       <w:r>
-        <w:t>If an individual has roles removed for failure to comply, they may regain their roles and all associated rights if they comply and the Secretary of Defense determines that they are not a threat to the Security of Icenia based on the information.</w:t>
+        <w:t xml:space="preserve">If an individual has </w:t>
+      </w:r>
+      <w:proofErr w:type="gramStart"/>
+      <w:r>
+        <w:t>roles</w:t>
+      </w:r>
+      <w:proofErr w:type="gramEnd"/>
+      <w:r>
+        <w:t xml:space="preserve"> removed for failure to comply, they may regain their roles and all associated rights if they comply and the Secretary of Defense determines that they are not a threat to the Security of </w:t>
+      </w:r>
+      <w:proofErr w:type="spellStart"/>
+      <w:r>
+        <w:t>Icenia</w:t>
+      </w:r>
+      <w:proofErr w:type="spellEnd"/>
+      <w:r>
+        <w:t xml:space="preserve"> based on the information.</w:t>
       </w:r>
     </w:p>
     <w:p/>
@@ -4695,7 +6185,15 @@
         </w:numPr>
       </w:pPr>
       <w:r>
-        <w:t>Upon the next log on of the in-game account being claimed to be possessed by the discord user where a member of government is active, they must confirm to that government member that the associated discord user is them. Due diligence for this on the part of the party to be verified requires that the government member acknowledge the assertion in chat or in Discord, with a lack of acknowledgement being assumed to mean they are inactive.</w:t>
+        <w:t xml:space="preserve">Upon the next log on of the in-game account being claimed to be possessed by the discord user where a member of government is active, they must confirm to that government member that the associated discord user is them. Due diligence for this on the part of the party to be verified requires that the government </w:t>
+      </w:r>
+      <w:proofErr w:type="gramStart"/>
+      <w:r>
+        <w:t>member</w:t>
+      </w:r>
+      <w:proofErr w:type="gramEnd"/>
+      <w:r>
+        <w:t xml:space="preserve"> acknowledge the assertion in chat or in Discord, with a lack of acknowledgement being assumed to mean they are inactive.</w:t>
       </w:r>
     </w:p>
     <w:p>
@@ -4706,7 +6204,15 @@
         </w:numPr>
       </w:pPr>
       <w:r>
-        <w:t xml:space="preserve">An existing and trusted Icenian citizen must confirm the in-game name of the individual. </w:t>
+        <w:t xml:space="preserve">An existing and trusted </w:t>
+      </w:r>
+      <w:proofErr w:type="spellStart"/>
+      <w:r>
+        <w:t>Icenian</w:t>
+      </w:r>
+      <w:proofErr w:type="spellEnd"/>
+      <w:r>
+        <w:t xml:space="preserve"> citizen must confirm the in-game name of the individual. </w:t>
       </w:r>
     </w:p>
     <w:p>
@@ -4717,7 +6223,15 @@
         </w:numPr>
       </w:pPr>
       <w:r>
-        <w:t>If the person being verified is determined later to not be the individual using the in-game account, or the verified person is found to be intentionally destructive towards Icenia, a trial is to be held for the sponsoring citizen to determine if there is any fault on their part, at the discretion of the individual presiding over the trial and the sentencing body of the trial.</w:t>
+        <w:t xml:space="preserve">If the person being verified is determined later to not be the individual using the in-game account, or the verified person is found to be intentionally destructive towards </w:t>
+      </w:r>
+      <w:proofErr w:type="spellStart"/>
+      <w:r>
+        <w:t>Icenia</w:t>
+      </w:r>
+      <w:proofErr w:type="spellEnd"/>
+      <w:r>
+        <w:t>, a trial is to be held for the sponsoring citizen to determine if there is any fault on their part, at the discretion of the individual presiding over the trial and the sentencing body of the trial.</w:t>
       </w:r>
     </w:p>
     <w:p/>

</xml_diff>